<commit_message>
included in the technical documentation how to release and how to schedule a job for the DWH
</commit_message>
<xml_diff>
--- a/4_Documentation/Technical Documentation.docx
+++ b/4_Documentation/Technical Documentation.docx
@@ -135,13 +135,13 @@
         <w:t>v. 20</w:t>
       </w:r>
       <w:r>
-        <w:t>2</w:t>
+        <w:t>1</w:t>
       </w:r>
       <w:r>
         <w:t>4 (</w:t>
       </w:r>
       <w:r>
-        <w:t>20.0</w:t>
+        <w:t>12.0.2000.8</w:t>
       </w:r>
       <w:r>
         <w:t>)</w:t>
@@ -264,7 +264,7 @@
         </w:rPr>
         <w:t xml:space="preserve">git clone </w:t>
       </w:r>
-      <w:hyperlink r:id="rId5">
+      <w:hyperlink r:id="rId6">
         <w:r>
           <w:rPr>
             <w:rStyle w:val="Collegamentoipertestuale"/>
@@ -315,80 +315,6 @@
             <wp:extent cx="4572000" cy="1666875"/>
             <wp:effectExtent l="0" t="0" r="0" b="0"/>
             <wp:docPr id="2005846489" name="Immagine 2005846489"/>
-            <wp:cNvGraphicFramePr>
-              <a:graphicFrameLocks xmlns:a="http://schemas.openxmlformats.org/drawingml/2006/main" noChangeAspect="1"/>
-            </wp:cNvGraphicFramePr>
-            <a:graphic xmlns:a="http://schemas.openxmlformats.org/drawingml/2006/main">
-              <a:graphicData uri="http://schemas.openxmlformats.org/drawingml/2006/picture">
-                <pic:pic xmlns:pic="http://schemas.openxmlformats.org/drawingml/2006/picture">
-                  <pic:nvPicPr>
-                    <pic:cNvPr id="0" name=""/>
-                    <pic:cNvPicPr/>
-                  </pic:nvPicPr>
-                  <pic:blipFill>
-                    <a:blip r:embed="rId6">
-                      <a:extLst>
-                        <a:ext uri="{28A0092B-C50C-407E-A947-70E740481C1C}">
-                          <a14:useLocalDpi xmlns:a14="http://schemas.microsoft.com/office/drawing/2010/main" val="0"/>
-                        </a:ext>
-                      </a:extLst>
-                    </a:blip>
-                    <a:stretch>
-                      <a:fillRect/>
-                    </a:stretch>
-                  </pic:blipFill>
-                  <pic:spPr>
-                    <a:xfrm>
-                      <a:off x="0" y="0"/>
-                      <a:ext cx="4572000" cy="1666875"/>
-                    </a:xfrm>
-                    <a:prstGeom prst="rect">
-                      <a:avLst/>
-                    </a:prstGeom>
-                  </pic:spPr>
-                </pic:pic>
-              </a:graphicData>
-            </a:graphic>
-          </wp:inline>
-        </w:drawing>
-      </w:r>
-      <w:r>
-        <w:br/>
-      </w:r>
-    </w:p>
-    <w:p>
-      <w:pPr>
-        <w:pStyle w:val="Paragrafoelenco"/>
-        <w:numPr>
-          <w:ilvl w:val="0"/>
-          <w:numId w:val="1"/>
-        </w:numPr>
-      </w:pPr>
-      <w:r>
-        <w:t xml:space="preserve">Then, open SQL Server Configuration Manager, </w:t>
-      </w:r>
-      <w:r>
-        <w:t xml:space="preserve">open protocols and go to properties on TCP/IP protocol. </w:t>
-      </w:r>
-      <w:r>
-        <w:t>Set Enabled Yes and TCP port equals to the default SQL Server Port: 14</w:t>
-      </w:r>
-      <w:r>
-        <w:t>33</w:t>
-      </w:r>
-      <w:r>
-        <w:br/>
-      </w:r>
-      <w:r>
-        <w:rPr>
-          <w:noProof/>
-        </w:rPr>
-        <w:lastRenderedPageBreak/>
-        <w:drawing>
-          <wp:inline distT="0" distB="0" distL="0" distR="0" wp14:anchorId="27CBC478" wp14:editId="65855319">
-            <wp:extent cx="4914900" cy="3307318"/>
-            <wp:effectExtent l="0" t="0" r="0" b="0"/>
-            <wp:docPr id="768876570" name="Immagine 768876570"/>
             <wp:cNvGraphicFramePr>
               <a:graphicFrameLocks xmlns:a="http://schemas.openxmlformats.org/drawingml/2006/main" noChangeAspect="1"/>
             </wp:cNvGraphicFramePr>
@@ -414,7 +340,7 @@
                   <pic:spPr>
                     <a:xfrm>
                       <a:off x="0" y="0"/>
-                      <a:ext cx="4914900" cy="3307318"/>
+                      <a:ext cx="4572000" cy="1666875"/>
                     </a:xfrm>
                     <a:prstGeom prst="rect">
                       <a:avLst/>
@@ -439,54 +365,30 @@
         </w:numPr>
       </w:pPr>
       <w:r>
-        <w:t>Restart the database service this will allow us to connect by using 127.0.0.1 (localhost)</w:t>
-      </w:r>
-    </w:p>
-    <w:p>
-      <w:pPr>
-        <w:pStyle w:val="Paragrafoelenco"/>
-        <w:numPr>
-          <w:ilvl w:val="0"/>
-          <w:numId w:val="1"/>
-        </w:numPr>
-      </w:pPr>
-      <w:r>
-        <w:t xml:space="preserve">Run the script in </w:t>
-      </w:r>
-      <w:r>
-        <w:rPr>
-          <w:i/>
-          <w:iCs/>
-        </w:rPr>
-        <w:t>README.md</w:t>
-      </w:r>
-      <w:r>
-        <w:t xml:space="preserve"> on the localhost (or servername) instance in the SQL Server DB. This </w:t>
-      </w:r>
-      <w:r>
-        <w:t xml:space="preserve">allows us to create the databases in SQL Server that will contain our </w:t>
-      </w:r>
-      <w:r>
-        <w:t>D</w:t>
-      </w:r>
-      <w:r>
-        <w:t>atawarehouse</w:t>
+        <w:t xml:space="preserve">Then, open SQL Server Configuration Manager, </w:t>
+      </w:r>
+      <w:r>
+        <w:t xml:space="preserve">open protocols and go to properties on TCP/IP protocol. </w:t>
+      </w:r>
+      <w:r>
+        <w:t>Set Enabled Yes and TCP port equals to the default SQL Server Port: 14</w:t>
+      </w:r>
+      <w:r>
+        <w:t>33</w:t>
       </w:r>
       <w:r>
         <w:br/>
       </w:r>
       <w:r>
-        <w:br/>
-      </w:r>
-      <w:r>
         <w:rPr>
           <w:noProof/>
         </w:rPr>
+        <w:lastRenderedPageBreak/>
         <w:drawing>
-          <wp:inline distT="0" distB="0" distL="0" distR="0" wp14:anchorId="535F68D6" wp14:editId="5FF19577">
-            <wp:extent cx="4787660" cy="3171825"/>
+          <wp:inline distT="0" distB="0" distL="0" distR="0" wp14:anchorId="27CBC478" wp14:editId="65855319">
+            <wp:extent cx="4914900" cy="3307318"/>
             <wp:effectExtent l="0" t="0" r="0" b="0"/>
-            <wp:docPr id="54842591" name="Immagine 54842591"/>
+            <wp:docPr id="768876570" name="Immagine 768876570"/>
             <wp:cNvGraphicFramePr>
               <a:graphicFrameLocks xmlns:a="http://schemas.openxmlformats.org/drawingml/2006/main" noChangeAspect="1"/>
             </wp:cNvGraphicFramePr>
@@ -512,6 +414,104 @@
                   <pic:spPr>
                     <a:xfrm>
                       <a:off x="0" y="0"/>
+                      <a:ext cx="4914900" cy="3307318"/>
+                    </a:xfrm>
+                    <a:prstGeom prst="rect">
+                      <a:avLst/>
+                    </a:prstGeom>
+                  </pic:spPr>
+                </pic:pic>
+              </a:graphicData>
+            </a:graphic>
+          </wp:inline>
+        </w:drawing>
+      </w:r>
+      <w:r>
+        <w:br/>
+      </w:r>
+    </w:p>
+    <w:p>
+      <w:pPr>
+        <w:pStyle w:val="Paragrafoelenco"/>
+        <w:numPr>
+          <w:ilvl w:val="0"/>
+          <w:numId w:val="1"/>
+        </w:numPr>
+      </w:pPr>
+      <w:r>
+        <w:t>Restart the database service this will allow us to connect by using 127.0.0.1 (localhost)</w:t>
+      </w:r>
+    </w:p>
+    <w:p>
+      <w:pPr>
+        <w:pStyle w:val="Paragrafoelenco"/>
+        <w:numPr>
+          <w:ilvl w:val="0"/>
+          <w:numId w:val="1"/>
+        </w:numPr>
+      </w:pPr>
+      <w:r>
+        <w:t xml:space="preserve">Run the script in </w:t>
+      </w:r>
+      <w:r>
+        <w:rPr>
+          <w:i/>
+          <w:iCs/>
+        </w:rPr>
+        <w:t>README.md</w:t>
+      </w:r>
+      <w:r>
+        <w:t xml:space="preserve"> on the localhost (or servername) instance in the SQL Server DB. This </w:t>
+      </w:r>
+      <w:r>
+        <w:t xml:space="preserve">allows us to create the databases in SQL Server that will contain our </w:t>
+      </w:r>
+      <w:r>
+        <w:t>D</w:t>
+      </w:r>
+      <w:r>
+        <w:t>atawarehouse</w:t>
+      </w:r>
+      <w:r>
+        <w:br/>
+      </w:r>
+      <w:r>
+        <w:br/>
+      </w:r>
+      <w:r>
+        <w:rPr>
+          <w:noProof/>
+        </w:rPr>
+        <w:drawing>
+          <wp:inline distT="0" distB="0" distL="0" distR="0" wp14:anchorId="535F68D6" wp14:editId="5FF19577">
+            <wp:extent cx="4787660" cy="3171825"/>
+            <wp:effectExtent l="0" t="0" r="0" b="0"/>
+            <wp:docPr id="54842591" name="Immagine 54842591"/>
+            <wp:cNvGraphicFramePr>
+              <a:graphicFrameLocks xmlns:a="http://schemas.openxmlformats.org/drawingml/2006/main" noChangeAspect="1"/>
+            </wp:cNvGraphicFramePr>
+            <a:graphic xmlns:a="http://schemas.openxmlformats.org/drawingml/2006/main">
+              <a:graphicData uri="http://schemas.openxmlformats.org/drawingml/2006/picture">
+                <pic:pic xmlns:pic="http://schemas.openxmlformats.org/drawingml/2006/picture">
+                  <pic:nvPicPr>
+                    <pic:cNvPr id="0" name=""/>
+                    <pic:cNvPicPr/>
+                  </pic:nvPicPr>
+                  <pic:blipFill>
+                    <a:blip r:embed="rId9">
+                      <a:extLst>
+                        <a:ext uri="{28A0092B-C50C-407E-A947-70E740481C1C}">
+                          <a14:useLocalDpi xmlns:a14="http://schemas.microsoft.com/office/drawing/2010/main" val="0"/>
+                        </a:ext>
+                      </a:extLst>
+                    </a:blip>
+                    <a:stretch>
+                      <a:fillRect/>
+                    </a:stretch>
+                  </pic:blipFill>
+                  <pic:spPr>
+                    <a:xfrm>
+                      <a:off x="0" y="0"/>
                       <a:ext cx="4787660" cy="3171825"/>
                     </a:xfrm>
                     <a:prstGeom prst="rect">
@@ -563,6 +563,9 @@
         <w:pStyle w:val="Paragrafoelenco"/>
       </w:pPr>
       <w:r>
+        <w:rPr>
+          <w:noProof/>
+        </w:rPr>
         <w:drawing>
           <wp:inline distT="0" distB="0" distL="0" distR="0" wp14:anchorId="6069B1B7" wp14:editId="51D39DCF">
             <wp:extent cx="5353797" cy="4877481"/>
@@ -579,7 +582,7 @@
                     <pic:cNvPicPr/>
                   </pic:nvPicPr>
                   <pic:blipFill>
-                    <a:blip r:embed="rId9"/>
+                    <a:blip r:embed="rId10"/>
                     <a:stretch>
                       <a:fillRect/>
                     </a:stretch>
@@ -683,7 +686,7 @@
                     <pic:cNvPicPr/>
                   </pic:nvPicPr>
                   <pic:blipFill>
-                    <a:blip r:embed="rId10"/>
+                    <a:blip r:embed="rId11"/>
                     <a:stretch>
                       <a:fillRect/>
                     </a:stretch>
@@ -708,13 +711,1561 @@
       </w:r>
       <w:r>
         <w:br/>
-        <w:t xml:space="preserve">It seems that it’s not possible to configure flat files in CSV by using relative paths. So, we need to insert the absolute path of the </w:t>
-      </w:r>
-      <w:proofErr w:type="gramStart"/>
-      <w:r>
-        <w:t>file</w:t>
-      </w:r>
-      <w:proofErr w:type="gramEnd"/>
+        <w:t>It seems that it’s not possible to configure flat files in CSV by using relative paths. So, we need to insert the absolute path of the file</w:t>
+      </w:r>
+      <w:r>
+        <w:t>.</w:t>
+      </w:r>
+    </w:p>
+    <w:p>
+      <w:pPr>
+        <w:pStyle w:val="Paragrafoelenco"/>
+      </w:pPr>
+    </w:p>
+    <w:p>
+      <w:pPr>
+        <w:rPr>
+          <w:rFonts w:eastAsiaTheme="minorEastAsia"/>
+          <w:color w:val="5A5A5A"/>
+        </w:rPr>
+      </w:pPr>
+      <w:r>
+        <w:br w:type="page"/>
+      </w:r>
+    </w:p>
+    <w:p>
+      <w:pPr>
+        <w:pStyle w:val="Sottotitolo"/>
+      </w:pPr>
+      <w:r>
+        <w:lastRenderedPageBreak/>
+        <w:t>Project Deployment</w:t>
+      </w:r>
+      <w:r>
+        <w:t xml:space="preserve"> </w:t>
+      </w:r>
+    </w:p>
+    <w:p>
+      <w:r>
+        <w:t>1 – Rebuild each of the following projects (right click on the project name and click on “</w:t>
+      </w:r>
+      <w:r>
+        <w:rPr>
+          <w:i/>
+          <w:iCs/>
+        </w:rPr>
+        <w:t>Rebuild</w:t>
+      </w:r>
+      <w:r>
+        <w:t xml:space="preserve">” option: </w:t>
+      </w:r>
+    </w:p>
+    <w:p>
+      <w:pPr>
+        <w:pStyle w:val="Paragrafoelenco"/>
+        <w:numPr>
+          <w:ilvl w:val="0"/>
+          <w:numId w:val="4"/>
+        </w:numPr>
+      </w:pPr>
+      <w:r>
+        <w:rPr>
+          <w:i/>
+          <w:iCs/>
+        </w:rPr>
+        <w:t>1_ForeignExchangeRate_Import</w:t>
+      </w:r>
+    </w:p>
+    <w:p>
+      <w:pPr>
+        <w:pStyle w:val="Paragrafoelenco"/>
+        <w:numPr>
+          <w:ilvl w:val="0"/>
+          <w:numId w:val="4"/>
+        </w:numPr>
+      </w:pPr>
+      <w:r>
+        <w:rPr>
+          <w:i/>
+          <w:iCs/>
+        </w:rPr>
+        <w:t>2</w:t>
+      </w:r>
+      <w:r>
+        <w:rPr>
+          <w:i/>
+          <w:iCs/>
+        </w:rPr>
+        <w:t>_ForeignExchangeRate_</w:t>
+      </w:r>
+      <w:r>
+        <w:rPr>
+          <w:i/>
+          <w:iCs/>
+        </w:rPr>
+        <w:t>Cleaning</w:t>
+      </w:r>
+    </w:p>
+    <w:p>
+      <w:pPr>
+        <w:pStyle w:val="Paragrafoelenco"/>
+        <w:numPr>
+          <w:ilvl w:val="0"/>
+          <w:numId w:val="4"/>
+        </w:numPr>
+      </w:pPr>
+      <w:r>
+        <w:rPr>
+          <w:i/>
+          <w:iCs/>
+        </w:rPr>
+        <w:t>3</w:t>
+      </w:r>
+      <w:r>
+        <w:rPr>
+          <w:i/>
+          <w:iCs/>
+        </w:rPr>
+        <w:t>_ForeignExchangeRate_</w:t>
+      </w:r>
+      <w:r>
+        <w:rPr>
+          <w:i/>
+          <w:iCs/>
+        </w:rPr>
+        <w:t>SA</w:t>
+      </w:r>
+    </w:p>
+    <w:p>
+      <w:pPr>
+        <w:pStyle w:val="Paragrafoelenco"/>
+        <w:numPr>
+          <w:ilvl w:val="0"/>
+          <w:numId w:val="4"/>
+        </w:numPr>
+      </w:pPr>
+      <w:r>
+        <w:rPr>
+          <w:i/>
+          <w:iCs/>
+        </w:rPr>
+        <w:t>4</w:t>
+      </w:r>
+      <w:r>
+        <w:rPr>
+          <w:i/>
+          <w:iCs/>
+        </w:rPr>
+        <w:t>_ForeignExchangeRate_</w:t>
+      </w:r>
+      <w:r>
+        <w:rPr>
+          <w:i/>
+          <w:iCs/>
+        </w:rPr>
+        <w:t>DM</w:t>
+      </w:r>
+      <w:r>
+        <w:t xml:space="preserve"> </w:t>
+      </w:r>
+    </w:p>
+    <w:p>
+      <w:pPr>
+        <w:ind w:left="360"/>
+      </w:pPr>
+      <w:r>
+        <w:drawing>
+          <wp:inline distT="0" distB="0" distL="0" distR="0" wp14:anchorId="57E18DA0" wp14:editId="2246FD2D">
+            <wp:extent cx="4584519" cy="4657725"/>
+            <wp:effectExtent l="0" t="0" r="6985" b="0"/>
+            <wp:docPr id="130475203" name="Immagine 1" descr="Immagine che contiene testo, schermata, software, schermo&#10;&#10;Descrizione generata automaticamente"/>
+            <wp:cNvGraphicFramePr>
+              <a:graphicFrameLocks xmlns:a="http://schemas.openxmlformats.org/drawingml/2006/main" noChangeAspect="1"/>
+            </wp:cNvGraphicFramePr>
+            <a:graphic xmlns:a="http://schemas.openxmlformats.org/drawingml/2006/main">
+              <a:graphicData uri="http://schemas.openxmlformats.org/drawingml/2006/picture">
+                <pic:pic xmlns:pic="http://schemas.openxmlformats.org/drawingml/2006/picture">
+                  <pic:nvPicPr>
+                    <pic:cNvPr id="130475203" name="Immagine 1" descr="Immagine che contiene testo, schermata, software, schermo&#10;&#10;Descrizione generata automaticamente"/>
+                    <pic:cNvPicPr/>
+                  </pic:nvPicPr>
+                  <pic:blipFill>
+                    <a:blip r:embed="rId12"/>
+                    <a:stretch>
+                      <a:fillRect/>
+                    </a:stretch>
+                  </pic:blipFill>
+                  <pic:spPr>
+                    <a:xfrm>
+                      <a:off x="0" y="0"/>
+                      <a:ext cx="4585316" cy="4658535"/>
+                    </a:xfrm>
+                    <a:prstGeom prst="rect">
+                      <a:avLst/>
+                    </a:prstGeom>
+                  </pic:spPr>
+                </pic:pic>
+              </a:graphicData>
+            </a:graphic>
+          </wp:inline>
+        </w:drawing>
+      </w:r>
+    </w:p>
+    <w:p>
+      <w:pPr>
+        <w:pStyle w:val="Paragrafoelenco"/>
+        <w:numPr>
+          <w:ilvl w:val="0"/>
+          <w:numId w:val="7"/>
+        </w:numPr>
+      </w:pPr>
+      <w:r>
+        <w:t xml:space="preserve">The first time we need </w:t>
+      </w:r>
+      <w:r>
+        <w:t xml:space="preserve">first </w:t>
+      </w:r>
+      <w:r>
+        <w:t xml:space="preserve">to create </w:t>
+      </w:r>
+      <w:r>
+        <w:t xml:space="preserve">the following folders in the SSIS Catalog: </w:t>
+      </w:r>
+    </w:p>
+    <w:p>
+      <w:pPr>
+        <w:pStyle w:val="Paragrafoelenco"/>
+        <w:ind w:left="360"/>
+      </w:pPr>
+    </w:p>
+    <w:p>
+      <w:pPr>
+        <w:pStyle w:val="Paragrafoelenco"/>
+        <w:ind w:left="360"/>
+      </w:pPr>
+      <w:r>
+        <w:drawing>
+          <wp:inline distT="0" distB="0" distL="0" distR="0" wp14:anchorId="7366ED33" wp14:editId="7A2503E4">
+            <wp:extent cx="3515067" cy="1304925"/>
+            <wp:effectExtent l="0" t="0" r="9525" b="0"/>
+            <wp:docPr id="1372253387" name="Immagine 1" descr="Immagine che contiene testo, Carattere, numero, linea&#10;&#10;Descrizione generata automaticamente"/>
+            <wp:cNvGraphicFramePr>
+              <a:graphicFrameLocks xmlns:a="http://schemas.openxmlformats.org/drawingml/2006/main" noChangeAspect="1"/>
+            </wp:cNvGraphicFramePr>
+            <a:graphic xmlns:a="http://schemas.openxmlformats.org/drawingml/2006/main">
+              <a:graphicData uri="http://schemas.openxmlformats.org/drawingml/2006/picture">
+                <pic:pic xmlns:pic="http://schemas.openxmlformats.org/drawingml/2006/picture">
+                  <pic:nvPicPr>
+                    <pic:cNvPr id="1372253387" name="Immagine 1" descr="Immagine che contiene testo, Carattere, numero, linea&#10;&#10;Descrizione generata automaticamente"/>
+                    <pic:cNvPicPr/>
+                  </pic:nvPicPr>
+                  <pic:blipFill>
+                    <a:blip r:embed="rId13"/>
+                    <a:stretch>
+                      <a:fillRect/>
+                    </a:stretch>
+                  </pic:blipFill>
+                  <pic:spPr>
+                    <a:xfrm>
+                      <a:off x="0" y="0"/>
+                      <a:ext cx="3516201" cy="1305346"/>
+                    </a:xfrm>
+                    <a:prstGeom prst="rect">
+                      <a:avLst/>
+                    </a:prstGeom>
+                  </pic:spPr>
+                </pic:pic>
+              </a:graphicData>
+            </a:graphic>
+          </wp:inline>
+        </w:drawing>
+      </w:r>
+    </w:p>
+    <w:p>
+      <w:pPr>
+        <w:pStyle w:val="Paragrafoelenco"/>
+        <w:ind w:left="360"/>
+      </w:pPr>
+    </w:p>
+    <w:p>
+      <w:pPr>
+        <w:pStyle w:val="Paragrafoelenco"/>
+        <w:ind w:left="360"/>
+      </w:pPr>
+      <w:r>
+        <w:lastRenderedPageBreak/>
+        <w:t xml:space="preserve">To create a folder, click on </w:t>
+      </w:r>
+      <w:r>
+        <w:rPr>
+          <w:i/>
+          <w:iCs/>
+        </w:rPr>
+        <w:t>Integration Services Catalog</w:t>
+      </w:r>
+      <w:r>
+        <w:t xml:space="preserve">, right click on </w:t>
+      </w:r>
+      <w:r>
+        <w:rPr>
+          <w:i/>
+          <w:iCs/>
+        </w:rPr>
+        <w:t>SSISDB</w:t>
+      </w:r>
+      <w:r>
+        <w:rPr>
+          <w:i/>
+          <w:iCs/>
+        </w:rPr>
+        <w:t xml:space="preserve"> </w:t>
+      </w:r>
+      <w:r>
+        <w:t xml:space="preserve">then click on </w:t>
+      </w:r>
+      <w:r>
+        <w:rPr>
+          <w:i/>
+          <w:iCs/>
+        </w:rPr>
+        <w:t>Create Folder</w:t>
+      </w:r>
+      <w:r>
+        <w:t>:</w:t>
+      </w:r>
+    </w:p>
+    <w:p>
+      <w:pPr>
+        <w:pStyle w:val="Paragrafoelenco"/>
+        <w:ind w:left="360"/>
+      </w:pPr>
+      <w:r>
+        <w:drawing>
+          <wp:inline distT="0" distB="0" distL="0" distR="0" wp14:anchorId="5EB04ADA" wp14:editId="2C3484EF">
+            <wp:extent cx="3753374" cy="3591426"/>
+            <wp:effectExtent l="0" t="0" r="0" b="9525"/>
+            <wp:docPr id="320683449" name="Immagine 1" descr="Immagine che contiene testo, schermata, software, numero&#10;&#10;Descrizione generata automaticamente"/>
+            <wp:cNvGraphicFramePr>
+              <a:graphicFrameLocks xmlns:a="http://schemas.openxmlformats.org/drawingml/2006/main" noChangeAspect="1"/>
+            </wp:cNvGraphicFramePr>
+            <a:graphic xmlns:a="http://schemas.openxmlformats.org/drawingml/2006/main">
+              <a:graphicData uri="http://schemas.openxmlformats.org/drawingml/2006/picture">
+                <pic:pic xmlns:pic="http://schemas.openxmlformats.org/drawingml/2006/picture">
+                  <pic:nvPicPr>
+                    <pic:cNvPr id="320683449" name="Immagine 1" descr="Immagine che contiene testo, schermata, software, numero&#10;&#10;Descrizione generata automaticamente"/>
+                    <pic:cNvPicPr/>
+                  </pic:nvPicPr>
+                  <pic:blipFill>
+                    <a:blip r:embed="rId14"/>
+                    <a:stretch>
+                      <a:fillRect/>
+                    </a:stretch>
+                  </pic:blipFill>
+                  <pic:spPr>
+                    <a:xfrm>
+                      <a:off x="0" y="0"/>
+                      <a:ext cx="3753374" cy="3591426"/>
+                    </a:xfrm>
+                    <a:prstGeom prst="rect">
+                      <a:avLst/>
+                    </a:prstGeom>
+                  </pic:spPr>
+                </pic:pic>
+              </a:graphicData>
+            </a:graphic>
+          </wp:inline>
+        </w:drawing>
+      </w:r>
+    </w:p>
+    <w:p>
+      <w:pPr>
+        <w:pStyle w:val="Paragrafoelenco"/>
+        <w:ind w:left="360"/>
+      </w:pPr>
+    </w:p>
+    <w:p>
+      <w:pPr>
+        <w:pStyle w:val="Paragrafoelenco"/>
+        <w:numPr>
+          <w:ilvl w:val="0"/>
+          <w:numId w:val="7"/>
+        </w:numPr>
+      </w:pPr>
+      <w:r>
+        <w:t>Once we built each project and we have created the folders, for each project do the following steps (I’ll show only of the Import project, do the same for Cleaning, SA and DM):</w:t>
+      </w:r>
+    </w:p>
+    <w:p>
+      <w:pPr>
+        <w:pStyle w:val="Paragrafoelenco"/>
+        <w:numPr>
+          <w:ilvl w:val="1"/>
+          <w:numId w:val="7"/>
+        </w:numPr>
+      </w:pPr>
+      <w:r>
+        <w:t xml:space="preserve">Right click on the project, then click on </w:t>
+      </w:r>
+      <w:r>
+        <w:rPr>
+          <w:i/>
+          <w:iCs/>
+        </w:rPr>
+        <w:t>Release</w:t>
+      </w:r>
+      <w:r>
+        <w:t>:</w:t>
+      </w:r>
+    </w:p>
+    <w:p>
+      <w:pPr>
+        <w:pStyle w:val="Paragrafoelenco"/>
+        <w:ind w:left="708"/>
+      </w:pPr>
+      <w:r>
+        <w:lastRenderedPageBreak/>
+        <w:drawing>
+          <wp:inline distT="0" distB="0" distL="0" distR="0" wp14:anchorId="2564E311" wp14:editId="3F34B953">
+            <wp:extent cx="4038600" cy="4103089"/>
+            <wp:effectExtent l="0" t="0" r="0" b="0"/>
+            <wp:docPr id="1230955483" name="Immagine 1" descr="Immagine che contiene testo, schermata, software, schermo&#10;&#10;Descrizione generata automaticamente"/>
+            <wp:cNvGraphicFramePr>
+              <a:graphicFrameLocks xmlns:a="http://schemas.openxmlformats.org/drawingml/2006/main" noChangeAspect="1"/>
+            </wp:cNvGraphicFramePr>
+            <a:graphic xmlns:a="http://schemas.openxmlformats.org/drawingml/2006/main">
+              <a:graphicData uri="http://schemas.openxmlformats.org/drawingml/2006/picture">
+                <pic:pic xmlns:pic="http://schemas.openxmlformats.org/drawingml/2006/picture">
+                  <pic:nvPicPr>
+                    <pic:cNvPr id="1230955483" name="Immagine 1" descr="Immagine che contiene testo, schermata, software, schermo&#10;&#10;Descrizione generata automaticamente"/>
+                    <pic:cNvPicPr/>
+                  </pic:nvPicPr>
+                  <pic:blipFill>
+                    <a:blip r:embed="rId12"/>
+                    <a:stretch>
+                      <a:fillRect/>
+                    </a:stretch>
+                  </pic:blipFill>
+                  <pic:spPr>
+                    <a:xfrm>
+                      <a:off x="0" y="0"/>
+                      <a:ext cx="4042213" cy="4106759"/>
+                    </a:xfrm>
+                    <a:prstGeom prst="rect">
+                      <a:avLst/>
+                    </a:prstGeom>
+                  </pic:spPr>
+                </pic:pic>
+              </a:graphicData>
+            </a:graphic>
+          </wp:inline>
+        </w:drawing>
+      </w:r>
+    </w:p>
+    <w:p>
+      <w:pPr>
+        <w:pStyle w:val="Paragrafoelenco"/>
+        <w:ind w:left="708"/>
+      </w:pPr>
+    </w:p>
+    <w:p>
+      <w:pPr>
+        <w:pStyle w:val="Paragrafoelenco"/>
+        <w:numPr>
+          <w:ilvl w:val="1"/>
+          <w:numId w:val="7"/>
+        </w:numPr>
+      </w:pPr>
+      <w:r>
+        <w:t xml:space="preserve">Choose: </w:t>
+      </w:r>
+      <w:r>
+        <w:rPr>
+          <w:i/>
+          <w:iCs/>
+        </w:rPr>
+        <w:t>SSIS in SQL Server</w:t>
+      </w:r>
+    </w:p>
+    <w:p>
+      <w:pPr>
+        <w:pStyle w:val="Paragrafoelenco"/>
+      </w:pPr>
+      <w:r>
+        <w:drawing>
+          <wp:inline distT="0" distB="0" distL="0" distR="0" wp14:anchorId="5F251F2F" wp14:editId="3AAB4847">
+            <wp:extent cx="4591050" cy="3698883"/>
+            <wp:effectExtent l="0" t="0" r="0" b="0"/>
+            <wp:docPr id="1836388649" name="Immagine 1" descr="Immagine che contiene testo, schermata, Carattere, numero&#10;&#10;Descrizione generata automaticamente"/>
+            <wp:cNvGraphicFramePr>
+              <a:graphicFrameLocks xmlns:a="http://schemas.openxmlformats.org/drawingml/2006/main" noChangeAspect="1"/>
+            </wp:cNvGraphicFramePr>
+            <a:graphic xmlns:a="http://schemas.openxmlformats.org/drawingml/2006/main">
+              <a:graphicData uri="http://schemas.openxmlformats.org/drawingml/2006/picture">
+                <pic:pic xmlns:pic="http://schemas.openxmlformats.org/drawingml/2006/picture">
+                  <pic:nvPicPr>
+                    <pic:cNvPr id="1836388649" name="Immagine 1" descr="Immagine che contiene testo, schermata, Carattere, numero&#10;&#10;Descrizione generata automaticamente"/>
+                    <pic:cNvPicPr/>
+                  </pic:nvPicPr>
+                  <pic:blipFill>
+                    <a:blip r:embed="rId15"/>
+                    <a:stretch>
+                      <a:fillRect/>
+                    </a:stretch>
+                  </pic:blipFill>
+                  <pic:spPr>
+                    <a:xfrm>
+                      <a:off x="0" y="0"/>
+                      <a:ext cx="4593937" cy="3701209"/>
+                    </a:xfrm>
+                    <a:prstGeom prst="rect">
+                      <a:avLst/>
+                    </a:prstGeom>
+                  </pic:spPr>
+                </pic:pic>
+              </a:graphicData>
+            </a:graphic>
+          </wp:inline>
+        </w:drawing>
+      </w:r>
+    </w:p>
+    <w:p>
+      <w:pPr>
+        <w:pStyle w:val="Paragrafoelenco"/>
+      </w:pPr>
+    </w:p>
+    <w:p>
+      <w:pPr>
+        <w:pStyle w:val="Paragrafoelenco"/>
+        <w:numPr>
+          <w:ilvl w:val="1"/>
+          <w:numId w:val="7"/>
+        </w:numPr>
+      </w:pPr>
+      <w:r>
+        <w:t xml:space="preserve">Connect to localhost (or servername) by using </w:t>
+      </w:r>
+      <w:r>
+        <w:rPr>
+          <w:i/>
+          <w:iCs/>
+        </w:rPr>
+        <w:t xml:space="preserve">Windows </w:t>
+      </w:r>
+      <w:r>
+        <w:rPr>
+          <w:i/>
+          <w:iCs/>
+        </w:rPr>
+        <w:t>A</w:t>
+      </w:r>
+      <w:r>
+        <w:rPr>
+          <w:i/>
+          <w:iCs/>
+        </w:rPr>
+        <w:t>uthentication</w:t>
+      </w:r>
+      <w:r>
+        <w:t>:</w:t>
+      </w:r>
+    </w:p>
+    <w:p>
+      <w:pPr>
+        <w:pStyle w:val="Paragrafoelenco"/>
+      </w:pPr>
+      <w:r>
+        <w:lastRenderedPageBreak/>
+        <w:drawing>
+          <wp:inline distT="0" distB="0" distL="0" distR="0" wp14:anchorId="4983406F" wp14:editId="4B4BB5DE">
+            <wp:extent cx="5630061" cy="1228896"/>
+            <wp:effectExtent l="0" t="0" r="8890" b="9525"/>
+            <wp:docPr id="1178344230" name="Immagine 1" descr="Immagine che contiene schermata, testo, linea, Carattere&#10;&#10;Descrizione generata automaticamente"/>
+            <wp:cNvGraphicFramePr>
+              <a:graphicFrameLocks xmlns:a="http://schemas.openxmlformats.org/drawingml/2006/main" noChangeAspect="1"/>
+            </wp:cNvGraphicFramePr>
+            <a:graphic xmlns:a="http://schemas.openxmlformats.org/drawingml/2006/main">
+              <a:graphicData uri="http://schemas.openxmlformats.org/drawingml/2006/picture">
+                <pic:pic xmlns:pic="http://schemas.openxmlformats.org/drawingml/2006/picture">
+                  <pic:nvPicPr>
+                    <pic:cNvPr id="1178344230" name="Immagine 1" descr="Immagine che contiene schermata, testo, linea, Carattere&#10;&#10;Descrizione generata automaticamente"/>
+                    <pic:cNvPicPr/>
+                  </pic:nvPicPr>
+                  <pic:blipFill>
+                    <a:blip r:embed="rId16"/>
+                    <a:stretch>
+                      <a:fillRect/>
+                    </a:stretch>
+                  </pic:blipFill>
+                  <pic:spPr>
+                    <a:xfrm>
+                      <a:off x="0" y="0"/>
+                      <a:ext cx="5630061" cy="1228896"/>
+                    </a:xfrm>
+                    <a:prstGeom prst="rect">
+                      <a:avLst/>
+                    </a:prstGeom>
+                  </pic:spPr>
+                </pic:pic>
+              </a:graphicData>
+            </a:graphic>
+          </wp:inline>
+        </w:drawing>
+      </w:r>
+    </w:p>
+    <w:p/>
+    <w:p>
+      <w:pPr>
+        <w:pStyle w:val="Paragrafoelenco"/>
+        <w:numPr>
+          <w:ilvl w:val="1"/>
+          <w:numId w:val="7"/>
+        </w:numPr>
+      </w:pPr>
+      <w:r>
+        <w:t xml:space="preserve">Click on </w:t>
+      </w:r>
+      <w:r>
+        <w:rPr>
+          <w:i/>
+          <w:iCs/>
+        </w:rPr>
+        <w:t>Browse…</w:t>
+      </w:r>
+    </w:p>
+    <w:p>
+      <w:pPr>
+        <w:pStyle w:val="Paragrafoelenco"/>
+        <w:numPr>
+          <w:ilvl w:val="1"/>
+          <w:numId w:val="7"/>
+        </w:numPr>
+      </w:pPr>
+      <w:r>
+        <w:t>Select the project that we are going to release (Import in our case):</w:t>
+      </w:r>
+      <w:r>
+        <w:br/>
+      </w:r>
+      <w:r>
+        <w:br/>
+      </w:r>
+      <w:r>
+        <w:drawing>
+          <wp:inline distT="0" distB="0" distL="0" distR="0" wp14:anchorId="1B421628" wp14:editId="5158BCE5">
+            <wp:extent cx="4105848" cy="3429479"/>
+            <wp:effectExtent l="0" t="0" r="9525" b="0"/>
+            <wp:docPr id="701866276" name="Immagine 1" descr="Immagine che contiene testo, elettronica, schermata, schermo&#10;&#10;Descrizione generata automaticamente"/>
+            <wp:cNvGraphicFramePr>
+              <a:graphicFrameLocks xmlns:a="http://schemas.openxmlformats.org/drawingml/2006/main" noChangeAspect="1"/>
+            </wp:cNvGraphicFramePr>
+            <a:graphic xmlns:a="http://schemas.openxmlformats.org/drawingml/2006/main">
+              <a:graphicData uri="http://schemas.openxmlformats.org/drawingml/2006/picture">
+                <pic:pic xmlns:pic="http://schemas.openxmlformats.org/drawingml/2006/picture">
+                  <pic:nvPicPr>
+                    <pic:cNvPr id="701866276" name="Immagine 1" descr="Immagine che contiene testo, elettronica, schermata, schermo&#10;&#10;Descrizione generata automaticamente"/>
+                    <pic:cNvPicPr/>
+                  </pic:nvPicPr>
+                  <pic:blipFill>
+                    <a:blip r:embed="rId17"/>
+                    <a:stretch>
+                      <a:fillRect/>
+                    </a:stretch>
+                  </pic:blipFill>
+                  <pic:spPr>
+                    <a:xfrm>
+                      <a:off x="0" y="0"/>
+                      <a:ext cx="4105848" cy="3429479"/>
+                    </a:xfrm>
+                    <a:prstGeom prst="rect">
+                      <a:avLst/>
+                    </a:prstGeom>
+                  </pic:spPr>
+                </pic:pic>
+              </a:graphicData>
+            </a:graphic>
+          </wp:inline>
+        </w:drawing>
+      </w:r>
+    </w:p>
+    <w:p>
+      <w:pPr>
+        <w:pStyle w:val="Paragrafoelenco"/>
+      </w:pPr>
+    </w:p>
+    <w:p>
+      <w:pPr>
+        <w:pStyle w:val="Paragrafoelenco"/>
+        <w:numPr>
+          <w:ilvl w:val="1"/>
+          <w:numId w:val="7"/>
+        </w:numPr>
+      </w:pPr>
+      <w:r>
+        <w:t xml:space="preserve">Click twice on </w:t>
+      </w:r>
+      <w:r>
+        <w:rPr>
+          <w:i/>
+          <w:iCs/>
+        </w:rPr>
+        <w:t>Next</w:t>
+      </w:r>
+    </w:p>
+    <w:p>
+      <w:pPr>
+        <w:pStyle w:val="Sottotitolo"/>
+      </w:pPr>
+      <w:r>
+        <w:br w:type="page"/>
+      </w:r>
+      <w:r>
+        <w:lastRenderedPageBreak/>
+        <w:t>Schedule the job</w:t>
+      </w:r>
+    </w:p>
+    <w:p>
+      <w:r>
+        <w:t>This is an important step because one of the requirements ask to schedule the job every hour (or every minute). We can create a job from SSMS with the following steps:</w:t>
+      </w:r>
+    </w:p>
+    <w:p>
+      <w:pPr>
+        <w:pStyle w:val="Paragrafoelenco"/>
+        <w:numPr>
+          <w:ilvl w:val="0"/>
+          <w:numId w:val="10"/>
+        </w:numPr>
+      </w:pPr>
+      <w:r>
+        <w:t xml:space="preserve">Create a new process: Click on </w:t>
+      </w:r>
+      <w:r>
+        <w:rPr>
+          <w:i/>
+          <w:iCs/>
+        </w:rPr>
+        <w:t>SQL Server Agent</w:t>
+      </w:r>
+      <w:r>
+        <w:rPr>
+          <w:i/>
+          <w:iCs/>
+        </w:rPr>
+        <w:t xml:space="preserve"> </w:t>
+      </w:r>
+      <w:r>
+        <w:t xml:space="preserve">then right click on the </w:t>
+      </w:r>
+      <w:r>
+        <w:rPr>
+          <w:i/>
+          <w:iCs/>
+        </w:rPr>
+        <w:t>Processes</w:t>
+      </w:r>
+      <w:r>
+        <w:t xml:space="preserve"> folder, click on </w:t>
+      </w:r>
+      <w:r>
+        <w:rPr>
+          <w:i/>
+          <w:iCs/>
+        </w:rPr>
+        <w:t>New Pr</w:t>
+      </w:r>
+      <w:r>
+        <w:rPr>
+          <w:i/>
+          <w:iCs/>
+        </w:rPr>
+        <w:t>o</w:t>
+      </w:r>
+      <w:r>
+        <w:rPr>
+          <w:i/>
+          <w:iCs/>
+        </w:rPr>
+        <w:t>cess</w:t>
+      </w:r>
+      <w:r>
+        <w:t>:</w:t>
+      </w:r>
+    </w:p>
+    <w:p>
+      <w:pPr>
+        <w:pStyle w:val="Paragrafoelenco"/>
+        <w:ind w:left="360"/>
+      </w:pPr>
+    </w:p>
+    <w:p>
+      <w:pPr>
+        <w:pStyle w:val="Paragrafoelenco"/>
+        <w:ind w:left="360"/>
+      </w:pPr>
+      <w:r>
+        <w:drawing>
+          <wp:inline distT="0" distB="0" distL="0" distR="0" wp14:anchorId="3EF70F2D" wp14:editId="72BAD755">
+            <wp:extent cx="3267075" cy="3797554"/>
+            <wp:effectExtent l="0" t="0" r="0" b="0"/>
+            <wp:docPr id="1952514130" name="Immagine 1" descr="Immagine che contiene testo, elettronica, schermata, software&#10;&#10;Descrizione generata automaticamente"/>
+            <wp:cNvGraphicFramePr>
+              <a:graphicFrameLocks xmlns:a="http://schemas.openxmlformats.org/drawingml/2006/main" noChangeAspect="1"/>
+            </wp:cNvGraphicFramePr>
+            <a:graphic xmlns:a="http://schemas.openxmlformats.org/drawingml/2006/main">
+              <a:graphicData uri="http://schemas.openxmlformats.org/drawingml/2006/picture">
+                <pic:pic xmlns:pic="http://schemas.openxmlformats.org/drawingml/2006/picture">
+                  <pic:nvPicPr>
+                    <pic:cNvPr id="1952514130" name="Immagine 1" descr="Immagine che contiene testo, elettronica, schermata, software&#10;&#10;Descrizione generata automaticamente"/>
+                    <pic:cNvPicPr/>
+                  </pic:nvPicPr>
+                  <pic:blipFill>
+                    <a:blip r:embed="rId18"/>
+                    <a:stretch>
+                      <a:fillRect/>
+                    </a:stretch>
+                  </pic:blipFill>
+                  <pic:spPr>
+                    <a:xfrm>
+                      <a:off x="0" y="0"/>
+                      <a:ext cx="3268995" cy="3799786"/>
+                    </a:xfrm>
+                    <a:prstGeom prst="rect">
+                      <a:avLst/>
+                    </a:prstGeom>
+                  </pic:spPr>
+                </pic:pic>
+              </a:graphicData>
+            </a:graphic>
+          </wp:inline>
+        </w:drawing>
+      </w:r>
+    </w:p>
+    <w:p/>
+    <w:p>
+      <w:pPr>
+        <w:pStyle w:val="Paragrafoelenco"/>
+        <w:numPr>
+          <w:ilvl w:val="0"/>
+          <w:numId w:val="10"/>
+        </w:numPr>
+      </w:pPr>
+      <w:r>
+        <w:t xml:space="preserve">Give a name to the job (for example, </w:t>
+      </w:r>
+      <w:r>
+        <w:rPr>
+          <w:i/>
+          <w:iCs/>
+        </w:rPr>
+        <w:t>ForeignExchange_Job</w:t>
+      </w:r>
+      <w:r>
+        <w:t>):</w:t>
+      </w:r>
+    </w:p>
+    <w:p>
+      <w:pPr>
+        <w:pStyle w:val="Paragrafoelenco"/>
+        <w:ind w:left="360"/>
+      </w:pPr>
+    </w:p>
+    <w:p>
+      <w:pPr>
+        <w:pStyle w:val="Paragrafoelenco"/>
+        <w:ind w:left="360"/>
+      </w:pPr>
+      <w:r>
+        <w:lastRenderedPageBreak/>
+        <w:drawing>
+          <wp:inline distT="0" distB="0" distL="0" distR="0" wp14:anchorId="108278CB" wp14:editId="59208AEB">
+            <wp:extent cx="4714875" cy="4272431"/>
+            <wp:effectExtent l="0" t="0" r="0" b="0"/>
+            <wp:docPr id="697369331" name="Immagine 1" descr="Immagine che contiene testo, schermata, schermo, software&#10;&#10;Descrizione generata automaticamente"/>
+            <wp:cNvGraphicFramePr>
+              <a:graphicFrameLocks xmlns:a="http://schemas.openxmlformats.org/drawingml/2006/main" noChangeAspect="1"/>
+            </wp:cNvGraphicFramePr>
+            <a:graphic xmlns:a="http://schemas.openxmlformats.org/drawingml/2006/main">
+              <a:graphicData uri="http://schemas.openxmlformats.org/drawingml/2006/picture">
+                <pic:pic xmlns:pic="http://schemas.openxmlformats.org/drawingml/2006/picture">
+                  <pic:nvPicPr>
+                    <pic:cNvPr id="697369331" name="Immagine 1" descr="Immagine che contiene testo, schermata, schermo, software&#10;&#10;Descrizione generata automaticamente"/>
+                    <pic:cNvPicPr/>
+                  </pic:nvPicPr>
+                  <pic:blipFill>
+                    <a:blip r:embed="rId19"/>
+                    <a:stretch>
+                      <a:fillRect/>
+                    </a:stretch>
+                  </pic:blipFill>
+                  <pic:spPr>
+                    <a:xfrm>
+                      <a:off x="0" y="0"/>
+                      <a:ext cx="4717226" cy="4274561"/>
+                    </a:xfrm>
+                    <a:prstGeom prst="rect">
+                      <a:avLst/>
+                    </a:prstGeom>
+                  </pic:spPr>
+                </pic:pic>
+              </a:graphicData>
+            </a:graphic>
+          </wp:inline>
+        </w:drawing>
+      </w:r>
+    </w:p>
+    <w:p>
+      <w:pPr>
+        <w:pStyle w:val="Paragrafoelenco"/>
+        <w:ind w:left="360"/>
+      </w:pPr>
+    </w:p>
+    <w:p>
+      <w:pPr>
+        <w:pStyle w:val="Paragrafoelenco"/>
+        <w:ind w:left="360"/>
+      </w:pPr>
+    </w:p>
+    <w:p>
+      <w:pPr>
+        <w:pStyle w:val="Paragrafoelenco"/>
+        <w:numPr>
+          <w:ilvl w:val="0"/>
+          <w:numId w:val="10"/>
+        </w:numPr>
+      </w:pPr>
+      <w:r>
+        <w:t>Create the following steps:</w:t>
+      </w:r>
+    </w:p>
+    <w:p>
+      <w:pPr>
+        <w:pStyle w:val="Paragrafoelenco"/>
+        <w:ind w:left="360"/>
+      </w:pPr>
+    </w:p>
+    <w:p>
+      <w:pPr>
+        <w:pStyle w:val="Paragrafoelenco"/>
+        <w:ind w:left="360"/>
+      </w:pPr>
+      <w:r>
+        <w:drawing>
+          <wp:inline distT="0" distB="0" distL="0" distR="0" wp14:anchorId="359859AE" wp14:editId="53566F38">
+            <wp:extent cx="5486400" cy="3276279"/>
+            <wp:effectExtent l="0" t="0" r="0" b="635"/>
+            <wp:docPr id="1416025895" name="Immagine 1" descr="Immagine che contiene testo, software, Icona del computer, schermo&#10;&#10;Descrizione generata automaticamente"/>
+            <wp:cNvGraphicFramePr>
+              <a:graphicFrameLocks xmlns:a="http://schemas.openxmlformats.org/drawingml/2006/main" noChangeAspect="1"/>
+            </wp:cNvGraphicFramePr>
+            <a:graphic xmlns:a="http://schemas.openxmlformats.org/drawingml/2006/main">
+              <a:graphicData uri="http://schemas.openxmlformats.org/drawingml/2006/picture">
+                <pic:pic xmlns:pic="http://schemas.openxmlformats.org/drawingml/2006/picture">
+                  <pic:nvPicPr>
+                    <pic:cNvPr id="1416025895" name="Immagine 1" descr="Immagine che contiene testo, software, Icona del computer, schermo&#10;&#10;Descrizione generata automaticamente"/>
+                    <pic:cNvPicPr/>
+                  </pic:nvPicPr>
+                  <pic:blipFill>
+                    <a:blip r:embed="rId20"/>
+                    <a:stretch>
+                      <a:fillRect/>
+                    </a:stretch>
+                  </pic:blipFill>
+                  <pic:spPr>
+                    <a:xfrm>
+                      <a:off x="0" y="0"/>
+                      <a:ext cx="5492009" cy="3279628"/>
+                    </a:xfrm>
+                    <a:prstGeom prst="rect">
+                      <a:avLst/>
+                    </a:prstGeom>
+                  </pic:spPr>
+                </pic:pic>
+              </a:graphicData>
+            </a:graphic>
+          </wp:inline>
+        </w:drawing>
+      </w:r>
+    </w:p>
+    <w:p>
+      <w:pPr>
+        <w:pStyle w:val="Paragrafoelenco"/>
+        <w:ind w:left="360"/>
+      </w:pPr>
+    </w:p>
+    <w:p>
+      <w:pPr>
+        <w:pStyle w:val="Paragrafoelenco"/>
+        <w:ind w:left="360"/>
+      </w:pPr>
+      <w:r>
+        <w:lastRenderedPageBreak/>
+        <w:t>To create a step:</w:t>
+      </w:r>
+    </w:p>
+    <w:p>
+      <w:pPr>
+        <w:pStyle w:val="Paragrafoelenco"/>
+        <w:ind w:left="360"/>
+      </w:pPr>
+    </w:p>
+    <w:p>
+      <w:pPr>
+        <w:pStyle w:val="Paragrafoelenco"/>
+        <w:numPr>
+          <w:ilvl w:val="0"/>
+          <w:numId w:val="11"/>
+        </w:numPr>
+      </w:pPr>
+      <w:r>
+        <w:t xml:space="preserve">Click on </w:t>
+      </w:r>
+      <w:r>
+        <w:rPr>
+          <w:i/>
+          <w:iCs/>
+        </w:rPr>
+        <w:t>New</w:t>
+      </w:r>
+    </w:p>
+    <w:p>
+      <w:pPr>
+        <w:pStyle w:val="Paragrafoelenco"/>
+        <w:numPr>
+          <w:ilvl w:val="0"/>
+          <w:numId w:val="11"/>
+        </w:numPr>
+      </w:pPr>
+      <w:r>
+        <w:t xml:space="preserve">Give a name to the step (in the guide we do only the first one that is </w:t>
+      </w:r>
+      <w:r>
+        <w:rPr>
+          <w:i/>
+          <w:iCs/>
+        </w:rPr>
+        <w:t>FX_EXCHANGE_Import_TT</w:t>
+      </w:r>
+      <w:r>
+        <w:t xml:space="preserve">), Select </w:t>
+      </w:r>
+      <w:r>
+        <w:rPr>
+          <w:i/>
+          <w:iCs/>
+        </w:rPr>
+        <w:t>SQL Server Integration Services</w:t>
+      </w:r>
+      <w:r>
+        <w:t xml:space="preserve"> as Type, enter the localhost (or servername) as server name, verify that Windows Authentication is checked, click on the three dots</w:t>
+      </w:r>
+    </w:p>
+    <w:p>
+      <w:pPr>
+        <w:pStyle w:val="Paragrafoelenco"/>
+        <w:ind w:left="1080"/>
+      </w:pPr>
+    </w:p>
+    <w:p>
+      <w:pPr>
+        <w:pStyle w:val="Paragrafoelenco"/>
+        <w:ind w:left="1080"/>
+      </w:pPr>
+      <w:r>
+        <w:drawing>
+          <wp:inline distT="0" distB="0" distL="0" distR="0" wp14:anchorId="64FA93E3" wp14:editId="4C83A3D7">
+            <wp:extent cx="4505325" cy="4139947"/>
+            <wp:effectExtent l="0" t="0" r="0" b="0"/>
+            <wp:docPr id="678243576" name="Immagine 1" descr="Immagine che contiene testo, schermata, software, Icona del computer&#10;&#10;Descrizione generata automaticamente"/>
+            <wp:cNvGraphicFramePr>
+              <a:graphicFrameLocks xmlns:a="http://schemas.openxmlformats.org/drawingml/2006/main" noChangeAspect="1"/>
+            </wp:cNvGraphicFramePr>
+            <a:graphic xmlns:a="http://schemas.openxmlformats.org/drawingml/2006/main">
+              <a:graphicData uri="http://schemas.openxmlformats.org/drawingml/2006/picture">
+                <pic:pic xmlns:pic="http://schemas.openxmlformats.org/drawingml/2006/picture">
+                  <pic:nvPicPr>
+                    <pic:cNvPr id="678243576" name="Immagine 1" descr="Immagine che contiene testo, schermata, software, Icona del computer&#10;&#10;Descrizione generata automaticamente"/>
+                    <pic:cNvPicPr/>
+                  </pic:nvPicPr>
+                  <pic:blipFill>
+                    <a:blip r:embed="rId21"/>
+                    <a:stretch>
+                      <a:fillRect/>
+                    </a:stretch>
+                  </pic:blipFill>
+                  <pic:spPr>
+                    <a:xfrm>
+                      <a:off x="0" y="0"/>
+                      <a:ext cx="4507898" cy="4142311"/>
+                    </a:xfrm>
+                    <a:prstGeom prst="rect">
+                      <a:avLst/>
+                    </a:prstGeom>
+                  </pic:spPr>
+                </pic:pic>
+              </a:graphicData>
+            </a:graphic>
+          </wp:inline>
+        </w:drawing>
+      </w:r>
+    </w:p>
+    <w:p/>
+    <w:p>
+      <w:pPr>
+        <w:pStyle w:val="Paragrafoelenco"/>
+        <w:numPr>
+          <w:ilvl w:val="0"/>
+          <w:numId w:val="11"/>
+        </w:numPr>
+      </w:pPr>
+      <w:r>
+        <w:t xml:space="preserve">Once you clicked on the three dots, select the right package. In this case, </w:t>
+      </w:r>
+      <w:r>
+        <w:rPr>
+          <w:i/>
+          <w:iCs/>
+        </w:rPr>
+        <w:t>1_Z_</w:t>
+      </w:r>
+      <w:r>
+        <w:rPr>
+          <w:b/>
+          <w:bCs/>
+          <w:i/>
+          <w:iCs/>
+        </w:rPr>
+        <w:t>ALL</w:t>
+      </w:r>
+      <w:r>
+        <w:rPr>
+          <w:i/>
+          <w:iCs/>
+        </w:rPr>
+        <w:t xml:space="preserve">_FX_EXCHANGE_Import_TT.dtsx. </w:t>
+      </w:r>
+      <w:r>
+        <w:t>Note! always choose for each project the package with the “</w:t>
+      </w:r>
+      <w:r>
+        <w:rPr>
+          <w:i/>
+          <w:iCs/>
+        </w:rPr>
+        <w:t>ALL</w:t>
+      </w:r>
+      <w:r>
+        <w:t>” suffix, this is responsible for calling all the others:</w:t>
+      </w:r>
+      <w:r>
+        <w:br/>
+      </w:r>
+      <w:r>
+        <w:lastRenderedPageBreak/>
+        <w:br/>
+      </w:r>
+      <w:r>
+        <w:drawing>
+          <wp:inline distT="0" distB="0" distL="0" distR="0" wp14:anchorId="1DD0F392" wp14:editId="741CDA8A">
+            <wp:extent cx="5334744" cy="4191585"/>
+            <wp:effectExtent l="0" t="0" r="0" b="0"/>
+            <wp:docPr id="2122141893" name="Immagine 1" descr="Immagine che contiene testo, elettronica, schermata, software&#10;&#10;Descrizione generata automaticamente"/>
+            <wp:cNvGraphicFramePr>
+              <a:graphicFrameLocks xmlns:a="http://schemas.openxmlformats.org/drawingml/2006/main" noChangeAspect="1"/>
+            </wp:cNvGraphicFramePr>
+            <a:graphic xmlns:a="http://schemas.openxmlformats.org/drawingml/2006/main">
+              <a:graphicData uri="http://schemas.openxmlformats.org/drawingml/2006/picture">
+                <pic:pic xmlns:pic="http://schemas.openxmlformats.org/drawingml/2006/picture">
+                  <pic:nvPicPr>
+                    <pic:cNvPr id="2122141893" name="Immagine 1" descr="Immagine che contiene testo, elettronica, schermata, software&#10;&#10;Descrizione generata automaticamente"/>
+                    <pic:cNvPicPr/>
+                  </pic:nvPicPr>
+                  <pic:blipFill>
+                    <a:blip r:embed="rId22"/>
+                    <a:stretch>
+                      <a:fillRect/>
+                    </a:stretch>
+                  </pic:blipFill>
+                  <pic:spPr>
+                    <a:xfrm>
+                      <a:off x="0" y="0"/>
+                      <a:ext cx="5334744" cy="4191585"/>
+                    </a:xfrm>
+                    <a:prstGeom prst="rect">
+                      <a:avLst/>
+                    </a:prstGeom>
+                  </pic:spPr>
+                </pic:pic>
+              </a:graphicData>
+            </a:graphic>
+          </wp:inline>
+        </w:drawing>
+      </w:r>
+    </w:p>
+    <w:p>
+      <w:pPr>
+        <w:pStyle w:val="Paragrafoelenco"/>
+        <w:ind w:left="1080"/>
+      </w:pPr>
+    </w:p>
+    <w:p>
+      <w:pPr>
+        <w:pStyle w:val="Paragrafoelenco"/>
+        <w:numPr>
+          <w:ilvl w:val="0"/>
+          <w:numId w:val="11"/>
+        </w:numPr>
+      </w:pPr>
+      <w:r>
+        <w:t xml:space="preserve">Go to </w:t>
+      </w:r>
+      <w:r>
+        <w:rPr>
+          <w:i/>
+          <w:iCs/>
+        </w:rPr>
+        <w:t>Advanced Properties</w:t>
+      </w:r>
+      <w:r>
+        <w:t xml:space="preserve"> and set the action in case of positive or negative execution as follows (see point 3):</w:t>
+      </w:r>
+      <w:r>
+        <w:br/>
+      </w:r>
+      <w:r>
+        <w:lastRenderedPageBreak/>
+        <w:br/>
+      </w:r>
+      <w:r>
+        <w:drawing>
+          <wp:inline distT="0" distB="0" distL="0" distR="0" wp14:anchorId="7D2E477D" wp14:editId="1F435CD3">
+            <wp:extent cx="5076825" cy="4567793"/>
+            <wp:effectExtent l="0" t="0" r="0" b="4445"/>
+            <wp:docPr id="941292171" name="Immagine 1" descr="Immagine che contiene testo, schermata, software, Pagina Web&#10;&#10;Descrizione generata automaticamente"/>
+            <wp:cNvGraphicFramePr>
+              <a:graphicFrameLocks xmlns:a="http://schemas.openxmlformats.org/drawingml/2006/main" noChangeAspect="1"/>
+            </wp:cNvGraphicFramePr>
+            <a:graphic xmlns:a="http://schemas.openxmlformats.org/drawingml/2006/main">
+              <a:graphicData uri="http://schemas.openxmlformats.org/drawingml/2006/picture">
+                <pic:pic xmlns:pic="http://schemas.openxmlformats.org/drawingml/2006/picture">
+                  <pic:nvPicPr>
+                    <pic:cNvPr id="941292171" name="Immagine 1" descr="Immagine che contiene testo, schermata, software, Pagina Web&#10;&#10;Descrizione generata automaticamente"/>
+                    <pic:cNvPicPr/>
+                  </pic:nvPicPr>
+                  <pic:blipFill>
+                    <a:blip r:embed="rId23"/>
+                    <a:stretch>
+                      <a:fillRect/>
+                    </a:stretch>
+                  </pic:blipFill>
+                  <pic:spPr>
+                    <a:xfrm>
+                      <a:off x="0" y="0"/>
+                      <a:ext cx="5079190" cy="4569921"/>
+                    </a:xfrm>
+                    <a:prstGeom prst="rect">
+                      <a:avLst/>
+                    </a:prstGeom>
+                  </pic:spPr>
+                </pic:pic>
+              </a:graphicData>
+            </a:graphic>
+          </wp:inline>
+        </w:drawing>
+      </w:r>
+    </w:p>
+    <w:p>
+      <w:pPr>
+        <w:pStyle w:val="Paragrafoelenco"/>
+      </w:pPr>
+    </w:p>
+    <w:p>
+      <w:pPr>
+        <w:pStyle w:val="Paragrafoelenco"/>
+        <w:numPr>
+          <w:ilvl w:val="0"/>
+          <w:numId w:val="10"/>
+        </w:numPr>
+      </w:pPr>
+      <w:r>
+        <w:t xml:space="preserve">In the schedule tab, create the two schedules with name </w:t>
+      </w:r>
+      <w:r>
+        <w:rPr>
+          <w:i/>
+          <w:iCs/>
+        </w:rPr>
+        <w:t>every_1_hour</w:t>
+      </w:r>
+      <w:r>
+        <w:t xml:space="preserve"> (enabled) and </w:t>
+      </w:r>
+      <w:r>
+        <w:rPr>
+          <w:i/>
+          <w:iCs/>
+        </w:rPr>
+        <w:t>every_1_minute</w:t>
+      </w:r>
+      <w:r>
+        <w:rPr>
+          <w:i/>
+          <w:iCs/>
+        </w:rPr>
+        <w:t xml:space="preserve"> </w:t>
+      </w:r>
+      <w:r>
+        <w:t xml:space="preserve">(disabled). It is easy to switch from 1 hour schedule to 1 minute schedule just by modifying to schedules and disable </w:t>
+      </w:r>
+      <w:r>
+        <w:rPr>
+          <w:i/>
+          <w:iCs/>
+        </w:rPr>
+        <w:t>every_1_hour</w:t>
+      </w:r>
+      <w:r>
+        <w:rPr>
+          <w:i/>
+          <w:iCs/>
+        </w:rPr>
+        <w:t xml:space="preserve"> </w:t>
+      </w:r>
+      <w:r>
+        <w:t>and</w:t>
+      </w:r>
+      <w:r>
+        <w:t xml:space="preserve"> enable </w:t>
+      </w:r>
+      <w:r>
+        <w:rPr>
+          <w:i/>
+          <w:iCs/>
+        </w:rPr>
+        <w:t>every_1_minute</w:t>
+      </w:r>
+      <w:r>
+        <w:t>.</w:t>
+      </w:r>
+    </w:p>
+    <w:p>
+      <w:pPr>
+        <w:pStyle w:val="Paragrafoelenco"/>
+        <w:ind w:left="360"/>
+      </w:pPr>
+    </w:p>
+    <w:p>
+      <w:pPr>
+        <w:pStyle w:val="Paragrafoelenco"/>
+        <w:ind w:left="360"/>
+      </w:pPr>
+      <w:r>
+        <w:lastRenderedPageBreak/>
+        <w:drawing>
+          <wp:inline distT="0" distB="0" distL="0" distR="0" wp14:anchorId="7E1250D9" wp14:editId="301204C2">
+            <wp:extent cx="5422717" cy="3200400"/>
+            <wp:effectExtent l="0" t="0" r="6985" b="0"/>
+            <wp:docPr id="928991642" name="Immagine 1" descr="Immagine che contiene testo, schermata, software, schermo&#10;&#10;Descrizione generata automaticamente"/>
+            <wp:cNvGraphicFramePr>
+              <a:graphicFrameLocks xmlns:a="http://schemas.openxmlformats.org/drawingml/2006/main" noChangeAspect="1"/>
+            </wp:cNvGraphicFramePr>
+            <a:graphic xmlns:a="http://schemas.openxmlformats.org/drawingml/2006/main">
+              <a:graphicData uri="http://schemas.openxmlformats.org/drawingml/2006/picture">
+                <pic:pic xmlns:pic="http://schemas.openxmlformats.org/drawingml/2006/picture">
+                  <pic:nvPicPr>
+                    <pic:cNvPr id="928991642" name="Immagine 1" descr="Immagine che contiene testo, schermata, software, schermo&#10;&#10;Descrizione generata automaticamente"/>
+                    <pic:cNvPicPr/>
+                  </pic:nvPicPr>
+                  <pic:blipFill>
+                    <a:blip r:embed="rId24"/>
+                    <a:stretch>
+                      <a:fillRect/>
+                    </a:stretch>
+                  </pic:blipFill>
+                  <pic:spPr>
+                    <a:xfrm>
+                      <a:off x="0" y="0"/>
+                      <a:ext cx="5431244" cy="3205432"/>
+                    </a:xfrm>
+                    <a:prstGeom prst="rect">
+                      <a:avLst/>
+                    </a:prstGeom>
+                  </pic:spPr>
+                </pic:pic>
+              </a:graphicData>
+            </a:graphic>
+          </wp:inline>
+        </w:drawing>
+      </w:r>
+    </w:p>
+    <w:p>
+      <w:pPr>
+        <w:pStyle w:val="Paragrafoelenco"/>
+        <w:ind w:left="360"/>
+      </w:pPr>
+    </w:p>
+    <w:p>
+      <w:pPr>
+        <w:pStyle w:val="Paragrafoelenco"/>
+        <w:ind w:left="360"/>
+      </w:pPr>
+      <w:r>
+        <w:t xml:space="preserve">To create every one hour set as follows: name </w:t>
+      </w:r>
+      <w:r>
+        <w:rPr>
+          <w:i/>
+          <w:iCs/>
+        </w:rPr>
+        <w:t>every_1_hour</w:t>
+      </w:r>
+      <w:r>
+        <w:t>, periodic, enabled, daily recurring every 1 day, every hour from 00:00:00 to 23:59:59</w:t>
+      </w:r>
+    </w:p>
+    <w:p>
+      <w:pPr>
+        <w:pStyle w:val="Paragrafoelenco"/>
+        <w:ind w:left="360"/>
+      </w:pPr>
+      <w:r>
+        <w:tab/>
+      </w:r>
+    </w:p>
+    <w:p>
+      <w:pPr>
+        <w:pStyle w:val="Paragrafoelenco"/>
+        <w:ind w:left="360"/>
+      </w:pPr>
+      <w:r>
+        <w:drawing>
+          <wp:inline distT="0" distB="0" distL="0" distR="0" wp14:anchorId="3660E6B9" wp14:editId="5FEA6E2C">
+            <wp:extent cx="5372100" cy="4739423"/>
+            <wp:effectExtent l="0" t="0" r="0" b="4445"/>
+            <wp:docPr id="1619580836" name="Immagine 1" descr="Immagine che contiene testo, schermata, schermo, software&#10;&#10;Descrizione generata automaticamente"/>
+            <wp:cNvGraphicFramePr>
+              <a:graphicFrameLocks xmlns:a="http://schemas.openxmlformats.org/drawingml/2006/main" noChangeAspect="1"/>
+            </wp:cNvGraphicFramePr>
+            <a:graphic xmlns:a="http://schemas.openxmlformats.org/drawingml/2006/main">
+              <a:graphicData uri="http://schemas.openxmlformats.org/drawingml/2006/picture">
+                <pic:pic xmlns:pic="http://schemas.openxmlformats.org/drawingml/2006/picture">
+                  <pic:nvPicPr>
+                    <pic:cNvPr id="1619580836" name="Immagine 1" descr="Immagine che contiene testo, schermata, schermo, software&#10;&#10;Descrizione generata automaticamente"/>
+                    <pic:cNvPicPr/>
+                  </pic:nvPicPr>
+                  <pic:blipFill>
+                    <a:blip r:embed="rId25"/>
+                    <a:stretch>
+                      <a:fillRect/>
+                    </a:stretch>
+                  </pic:blipFill>
+                  <pic:spPr>
+                    <a:xfrm>
+                      <a:off x="0" y="0"/>
+                      <a:ext cx="5373466" cy="4740628"/>
+                    </a:xfrm>
+                    <a:prstGeom prst="rect">
+                      <a:avLst/>
+                    </a:prstGeom>
+                  </pic:spPr>
+                </pic:pic>
+              </a:graphicData>
+            </a:graphic>
+          </wp:inline>
+        </w:drawing>
+      </w:r>
+    </w:p>
+    <w:p>
+      <w:pPr>
+        <w:pStyle w:val="Paragrafoelenco"/>
+        <w:ind w:left="360"/>
+      </w:pPr>
+    </w:p>
+    <w:p>
+      <w:pPr>
+        <w:pStyle w:val="Paragrafoelenco"/>
+        <w:ind w:left="360"/>
+      </w:pPr>
+      <w:r>
+        <w:t xml:space="preserve">To create every one hour set as follows: name </w:t>
+      </w:r>
+      <w:r>
+        <w:rPr>
+          <w:i/>
+          <w:iCs/>
+        </w:rPr>
+        <w:t>every_1_</w:t>
+      </w:r>
+      <w:r>
+        <w:rPr>
+          <w:i/>
+          <w:iCs/>
+        </w:rPr>
+        <w:t>minute</w:t>
+      </w:r>
+      <w:r>
+        <w:t xml:space="preserve">, periodic, </w:t>
+      </w:r>
+      <w:r>
+        <w:t>disabled</w:t>
+      </w:r>
+      <w:r>
+        <w:t xml:space="preserve">, daily recurring every 1 day, every </w:t>
+      </w:r>
+      <w:r>
+        <w:t xml:space="preserve">minute </w:t>
+      </w:r>
+      <w:r>
+        <w:t>from 00:00:00 to 23:59:59</w:t>
+      </w:r>
+    </w:p>
+    <w:p>
+      <w:pPr>
+        <w:pStyle w:val="Paragrafoelenco"/>
+        <w:ind w:left="360"/>
+      </w:pPr>
+    </w:p>
+    <w:p>
+      <w:pPr>
+        <w:pStyle w:val="Paragrafoelenco"/>
+        <w:ind w:left="360"/>
+      </w:pPr>
+      <w:r>
+        <w:drawing>
+          <wp:inline distT="0" distB="0" distL="0" distR="0" wp14:anchorId="27940CAC" wp14:editId="75FACDA3">
+            <wp:extent cx="5362575" cy="4799938"/>
+            <wp:effectExtent l="0" t="0" r="0" b="1270"/>
+            <wp:docPr id="2080685240" name="Immagine 1" descr="Immagine che contiene testo, schermata, numero, software&#10;&#10;Descrizione generata automaticamente"/>
+            <wp:cNvGraphicFramePr>
+              <a:graphicFrameLocks xmlns:a="http://schemas.openxmlformats.org/drawingml/2006/main" noChangeAspect="1"/>
+            </wp:cNvGraphicFramePr>
+            <a:graphic xmlns:a="http://schemas.openxmlformats.org/drawingml/2006/main">
+              <a:graphicData uri="http://schemas.openxmlformats.org/drawingml/2006/picture">
+                <pic:pic xmlns:pic="http://schemas.openxmlformats.org/drawingml/2006/picture">
+                  <pic:nvPicPr>
+                    <pic:cNvPr id="2080685240" name="Immagine 1" descr="Immagine che contiene testo, schermata, numero, software&#10;&#10;Descrizione generata automaticamente"/>
+                    <pic:cNvPicPr/>
+                  </pic:nvPicPr>
+                  <pic:blipFill>
+                    <a:blip r:embed="rId26"/>
+                    <a:stretch>
+                      <a:fillRect/>
+                    </a:stretch>
+                  </pic:blipFill>
+                  <pic:spPr>
+                    <a:xfrm>
+                      <a:off x="0" y="0"/>
+                      <a:ext cx="5365125" cy="4802220"/>
+                    </a:xfrm>
+                    <a:prstGeom prst="rect">
+                      <a:avLst/>
+                    </a:prstGeom>
+                  </pic:spPr>
+                </pic:pic>
+              </a:graphicData>
+            </a:graphic>
+          </wp:inline>
+        </w:drawing>
+      </w:r>
     </w:p>
     <w:sectPr>
       <w:pgSz w:w="11906" w:h="16838"/>
@@ -741,6 +2292,119 @@
 <file path=word/numbering.xml><?xml version="1.0" encoding="utf-8"?>
 <w:numbering xmlns:wpc="http://schemas.microsoft.com/office/word/2010/wordprocessingCanvas" xmlns:cx="http://schemas.microsoft.com/office/drawing/2014/chartex" xmlns:cx1="http://schemas.microsoft.com/office/drawing/2015/9/8/chartex" xmlns:cx2="http://schemas.microsoft.com/office/drawing/2015/10/21/chartex" xmlns:cx3="http://schemas.microsoft.com/office/drawing/2016/5/9/chartex" xmlns:cx4="http://schemas.microsoft.com/office/drawing/2016/5/10/chartex" xmlns:cx5="http://schemas.microsoft.com/office/drawing/2016/5/11/chartex" xmlns:cx6="http://schemas.microsoft.com/office/drawing/2016/5/12/chartex" xmlns:cx7="http://schemas.microsoft.com/office/drawing/2016/5/13/chartex" xmlns:cx8="http://schemas.microsoft.com/office/drawing/2016/5/14/chartex" xmlns:mc="http://schemas.openxmlformats.org/markup-compatibility/2006" xmlns:aink="http://schemas.microsoft.com/office/drawing/2016/ink" xmlns:am3d="http://schemas.microsoft.com/office/drawing/2017/model3d" xmlns:o="urn:schemas-microsoft-com:office:office" xmlns:oel="http://schemas.microsoft.com/office/2019/extlst" xmlns:r="http://schemas.openxmlformats.org/officeDocument/2006/relationships" xmlns:m="http://schemas.openxmlformats.org/officeDocument/2006/math" xmlns:v="urn:schemas-microsoft-com:vml" xmlns:wp14="http://schemas.microsoft.com/office/word/2010/wordprocessingDrawing" xmlns:wp="http://schemas.openxmlformats.org/drawingml/2006/wordprocessingDrawing" xmlns:w10="urn:schemas-microsoft-com:office:word" xmlns:w="http://schemas.openxmlformats.org/wordprocessingml/2006/main" xmlns:w14="http://schemas.microsoft.com/office/word/2010/wordml" xmlns:w15="http://schemas.microsoft.com/office/word/2012/wordml" xmlns:w16cex="http://schemas.microsoft.com/office/word/2018/wordml/cex" xmlns:w16cid="http://schemas.microsoft.com/office/word/2016/wordml/cid" xmlns:w16="http://schemas.microsoft.com/office/word/2018/wordml" xmlns:w16sdtdh="http://schemas.microsoft.com/office/word/2020/wordml/sdtdatahash" xmlns:w16se="http://schemas.microsoft.com/office/word/2015/wordml/symex" xmlns:wpg="http://schemas.microsoft.com/office/word/2010/wordprocessingGroup" xmlns:wpi="http://schemas.microsoft.com/office/word/2010/wordprocessingInk" xmlns:wne="http://schemas.microsoft.com/office/word/2006/wordml" xmlns:wps="http://schemas.microsoft.com/office/word/2010/wordprocessingShape" mc:Ignorable="w14 w15 w16se w16cid w16 w16cex w16sdtdh wp14">
   <w:abstractNum w:abstractNumId="0" w15:restartNumberingAfterBreak="0">
+    <w:nsid w:val="0F5F6C59"/>
+    <w:multiLevelType w:val="hybridMultilevel"/>
+    <w:tmpl w:val="C7FEF2F8"/>
+    <w:lvl w:ilvl="0" w:tplc="04100001">
+      <w:start w:val="1"/>
+      <w:numFmt w:val="bullet"/>
+      <w:lvlText w:val=""/>
+      <w:lvlJc w:val="left"/>
+      <w:pPr>
+        <w:ind w:left="720" w:hanging="360"/>
+      </w:pPr>
+      <w:rPr>
+        <w:rFonts w:ascii="Symbol" w:hAnsi="Symbol" w:hint="default"/>
+      </w:rPr>
+    </w:lvl>
+    <w:lvl w:ilvl="1" w:tplc="04100003" w:tentative="1">
+      <w:start w:val="1"/>
+      <w:numFmt w:val="bullet"/>
+      <w:lvlText w:val="o"/>
+      <w:lvlJc w:val="left"/>
+      <w:pPr>
+        <w:ind w:left="1440" w:hanging="360"/>
+      </w:pPr>
+      <w:rPr>
+        <w:rFonts w:ascii="Courier New" w:hAnsi="Courier New" w:cs="Courier New" w:hint="default"/>
+      </w:rPr>
+    </w:lvl>
+    <w:lvl w:ilvl="2" w:tplc="04100005" w:tentative="1">
+      <w:start w:val="1"/>
+      <w:numFmt w:val="bullet"/>
+      <w:lvlText w:val=""/>
+      <w:lvlJc w:val="left"/>
+      <w:pPr>
+        <w:ind w:left="2160" w:hanging="360"/>
+      </w:pPr>
+      <w:rPr>
+        <w:rFonts w:ascii="Wingdings" w:hAnsi="Wingdings" w:hint="default"/>
+      </w:rPr>
+    </w:lvl>
+    <w:lvl w:ilvl="3" w:tplc="04100001" w:tentative="1">
+      <w:start w:val="1"/>
+      <w:numFmt w:val="bullet"/>
+      <w:lvlText w:val=""/>
+      <w:lvlJc w:val="left"/>
+      <w:pPr>
+        <w:ind w:left="2880" w:hanging="360"/>
+      </w:pPr>
+      <w:rPr>
+        <w:rFonts w:ascii="Symbol" w:hAnsi="Symbol" w:hint="default"/>
+      </w:rPr>
+    </w:lvl>
+    <w:lvl w:ilvl="4" w:tplc="04100003" w:tentative="1">
+      <w:start w:val="1"/>
+      <w:numFmt w:val="bullet"/>
+      <w:lvlText w:val="o"/>
+      <w:lvlJc w:val="left"/>
+      <w:pPr>
+        <w:ind w:left="3600" w:hanging="360"/>
+      </w:pPr>
+      <w:rPr>
+        <w:rFonts w:ascii="Courier New" w:hAnsi="Courier New" w:cs="Courier New" w:hint="default"/>
+      </w:rPr>
+    </w:lvl>
+    <w:lvl w:ilvl="5" w:tplc="04100005" w:tentative="1">
+      <w:start w:val="1"/>
+      <w:numFmt w:val="bullet"/>
+      <w:lvlText w:val=""/>
+      <w:lvlJc w:val="left"/>
+      <w:pPr>
+        <w:ind w:left="4320" w:hanging="360"/>
+      </w:pPr>
+      <w:rPr>
+        <w:rFonts w:ascii="Wingdings" w:hAnsi="Wingdings" w:hint="default"/>
+      </w:rPr>
+    </w:lvl>
+    <w:lvl w:ilvl="6" w:tplc="04100001" w:tentative="1">
+      <w:start w:val="1"/>
+      <w:numFmt w:val="bullet"/>
+      <w:lvlText w:val=""/>
+      <w:lvlJc w:val="left"/>
+      <w:pPr>
+        <w:ind w:left="5040" w:hanging="360"/>
+      </w:pPr>
+      <w:rPr>
+        <w:rFonts w:ascii="Symbol" w:hAnsi="Symbol" w:hint="default"/>
+      </w:rPr>
+    </w:lvl>
+    <w:lvl w:ilvl="7" w:tplc="04100003" w:tentative="1">
+      <w:start w:val="1"/>
+      <w:numFmt w:val="bullet"/>
+      <w:lvlText w:val="o"/>
+      <w:lvlJc w:val="left"/>
+      <w:pPr>
+        <w:ind w:left="5760" w:hanging="360"/>
+      </w:pPr>
+      <w:rPr>
+        <w:rFonts w:ascii="Courier New" w:hAnsi="Courier New" w:cs="Courier New" w:hint="default"/>
+      </w:rPr>
+    </w:lvl>
+    <w:lvl w:ilvl="8" w:tplc="04100005" w:tentative="1">
+      <w:start w:val="1"/>
+      <w:numFmt w:val="bullet"/>
+      <w:lvlText w:val=""/>
+      <w:lvlJc w:val="left"/>
+      <w:pPr>
+        <w:ind w:left="6480" w:hanging="360"/>
+      </w:pPr>
+      <w:rPr>
+        <w:rFonts w:ascii="Wingdings" w:hAnsi="Wingdings" w:hint="default"/>
+      </w:rPr>
+    </w:lvl>
+  </w:abstractNum>
+  <w:abstractNum w:abstractNumId="1" w15:restartNumberingAfterBreak="0">
     <w:nsid w:val="12A8B85C"/>
     <w:multiLevelType w:val="hybridMultilevel"/>
     <w:tmpl w:val="2BAA6462"/>
@@ -853,10 +2517,10 @@
       </w:rPr>
     </w:lvl>
   </w:abstractNum>
-  <w:abstractNum w:abstractNumId="1" w15:restartNumberingAfterBreak="0">
+  <w:abstractNum w:abstractNumId="2" w15:restartNumberingAfterBreak="0">
     <w:nsid w:val="18A72A61"/>
     <w:multiLevelType w:val="hybridMultilevel"/>
-    <w:tmpl w:val="CB36667C"/>
+    <w:tmpl w:val="A21CA666"/>
     <w:lvl w:ilvl="0" w:tplc="1644858A">
       <w:start w:val="1"/>
       <w:numFmt w:val="decimal"/>
@@ -939,7 +2603,120 @@
       </w:pPr>
     </w:lvl>
   </w:abstractNum>
-  <w:abstractNum w:abstractNumId="2" w15:restartNumberingAfterBreak="0">
+  <w:abstractNum w:abstractNumId="3" w15:restartNumberingAfterBreak="0">
+    <w:nsid w:val="1AB417B0"/>
+    <w:multiLevelType w:val="hybridMultilevel"/>
+    <w:tmpl w:val="D66A2DFA"/>
+    <w:lvl w:ilvl="0" w:tplc="04100001">
+      <w:start w:val="1"/>
+      <w:numFmt w:val="bullet"/>
+      <w:lvlText w:val=""/>
+      <w:lvlJc w:val="left"/>
+      <w:pPr>
+        <w:ind w:left="720" w:hanging="360"/>
+      </w:pPr>
+      <w:rPr>
+        <w:rFonts w:ascii="Symbol" w:hAnsi="Symbol" w:hint="default"/>
+      </w:rPr>
+    </w:lvl>
+    <w:lvl w:ilvl="1" w:tplc="04100003" w:tentative="1">
+      <w:start w:val="1"/>
+      <w:numFmt w:val="bullet"/>
+      <w:lvlText w:val="o"/>
+      <w:lvlJc w:val="left"/>
+      <w:pPr>
+        <w:ind w:left="1440" w:hanging="360"/>
+      </w:pPr>
+      <w:rPr>
+        <w:rFonts w:ascii="Courier New" w:hAnsi="Courier New" w:cs="Courier New" w:hint="default"/>
+      </w:rPr>
+    </w:lvl>
+    <w:lvl w:ilvl="2" w:tplc="04100005" w:tentative="1">
+      <w:start w:val="1"/>
+      <w:numFmt w:val="bullet"/>
+      <w:lvlText w:val=""/>
+      <w:lvlJc w:val="left"/>
+      <w:pPr>
+        <w:ind w:left="2160" w:hanging="360"/>
+      </w:pPr>
+      <w:rPr>
+        <w:rFonts w:ascii="Wingdings" w:hAnsi="Wingdings" w:hint="default"/>
+      </w:rPr>
+    </w:lvl>
+    <w:lvl w:ilvl="3" w:tplc="04100001" w:tentative="1">
+      <w:start w:val="1"/>
+      <w:numFmt w:val="bullet"/>
+      <w:lvlText w:val=""/>
+      <w:lvlJc w:val="left"/>
+      <w:pPr>
+        <w:ind w:left="2880" w:hanging="360"/>
+      </w:pPr>
+      <w:rPr>
+        <w:rFonts w:ascii="Symbol" w:hAnsi="Symbol" w:hint="default"/>
+      </w:rPr>
+    </w:lvl>
+    <w:lvl w:ilvl="4" w:tplc="04100003" w:tentative="1">
+      <w:start w:val="1"/>
+      <w:numFmt w:val="bullet"/>
+      <w:lvlText w:val="o"/>
+      <w:lvlJc w:val="left"/>
+      <w:pPr>
+        <w:ind w:left="3600" w:hanging="360"/>
+      </w:pPr>
+      <w:rPr>
+        <w:rFonts w:ascii="Courier New" w:hAnsi="Courier New" w:cs="Courier New" w:hint="default"/>
+      </w:rPr>
+    </w:lvl>
+    <w:lvl w:ilvl="5" w:tplc="04100005" w:tentative="1">
+      <w:start w:val="1"/>
+      <w:numFmt w:val="bullet"/>
+      <w:lvlText w:val=""/>
+      <w:lvlJc w:val="left"/>
+      <w:pPr>
+        <w:ind w:left="4320" w:hanging="360"/>
+      </w:pPr>
+      <w:rPr>
+        <w:rFonts w:ascii="Wingdings" w:hAnsi="Wingdings" w:hint="default"/>
+      </w:rPr>
+    </w:lvl>
+    <w:lvl w:ilvl="6" w:tplc="04100001" w:tentative="1">
+      <w:start w:val="1"/>
+      <w:numFmt w:val="bullet"/>
+      <w:lvlText w:val=""/>
+      <w:lvlJc w:val="left"/>
+      <w:pPr>
+        <w:ind w:left="5040" w:hanging="360"/>
+      </w:pPr>
+      <w:rPr>
+        <w:rFonts w:ascii="Symbol" w:hAnsi="Symbol" w:hint="default"/>
+      </w:rPr>
+    </w:lvl>
+    <w:lvl w:ilvl="7" w:tplc="04100003" w:tentative="1">
+      <w:start w:val="1"/>
+      <w:numFmt w:val="bullet"/>
+      <w:lvlText w:val="o"/>
+      <w:lvlJc w:val="left"/>
+      <w:pPr>
+        <w:ind w:left="5760" w:hanging="360"/>
+      </w:pPr>
+      <w:rPr>
+        <w:rFonts w:ascii="Courier New" w:hAnsi="Courier New" w:cs="Courier New" w:hint="default"/>
+      </w:rPr>
+    </w:lvl>
+    <w:lvl w:ilvl="8" w:tplc="04100005" w:tentative="1">
+      <w:start w:val="1"/>
+      <w:numFmt w:val="bullet"/>
+      <w:lvlText w:val=""/>
+      <w:lvlJc w:val="left"/>
+      <w:pPr>
+        <w:ind w:left="6480" w:hanging="360"/>
+      </w:pPr>
+      <w:rPr>
+        <w:rFonts w:ascii="Wingdings" w:hAnsi="Wingdings" w:hint="default"/>
+      </w:rPr>
+    </w:lvl>
+  </w:abstractNum>
+  <w:abstractNum w:abstractNumId="4" w15:restartNumberingAfterBreak="0">
     <w:nsid w:val="27557C88"/>
     <w:multiLevelType w:val="hybridMultilevel"/>
     <w:tmpl w:val="67FEFF38"/>
@@ -1052,14 +2829,596 @@
       </w:rPr>
     </w:lvl>
   </w:abstractNum>
+  <w:abstractNum w:abstractNumId="5" w15:restartNumberingAfterBreak="0">
+    <w:nsid w:val="2B075FAB"/>
+    <w:multiLevelType w:val="hybridMultilevel"/>
+    <w:tmpl w:val="A524F00A"/>
+    <w:lvl w:ilvl="0" w:tplc="FFFFFFFF">
+      <w:start w:val="2"/>
+      <w:numFmt w:val="decimal"/>
+      <w:lvlText w:val="%1."/>
+      <w:lvlJc w:val="left"/>
+      <w:pPr>
+        <w:ind w:left="360" w:hanging="360"/>
+      </w:pPr>
+      <w:rPr>
+        <w:rFonts w:hint="default"/>
+      </w:rPr>
+    </w:lvl>
+    <w:lvl w:ilvl="1" w:tplc="FFFFFFFF">
+      <w:start w:val="1"/>
+      <w:numFmt w:val="bullet"/>
+      <w:lvlText w:val=""/>
+      <w:lvlJc w:val="left"/>
+      <w:pPr>
+        <w:ind w:left="720" w:hanging="360"/>
+      </w:pPr>
+      <w:rPr>
+        <w:rFonts w:ascii="Symbol" w:hAnsi="Symbol" w:hint="default"/>
+      </w:rPr>
+    </w:lvl>
+    <w:lvl w:ilvl="2" w:tplc="FFFFFFFF">
+      <w:start w:val="1"/>
+      <w:numFmt w:val="lowerRoman"/>
+      <w:lvlText w:val="%3."/>
+      <w:lvlJc w:val="right"/>
+      <w:pPr>
+        <w:ind w:left="1800" w:hanging="180"/>
+      </w:pPr>
+    </w:lvl>
+    <w:lvl w:ilvl="3" w:tplc="FFFFFFFF" w:tentative="1">
+      <w:start w:val="1"/>
+      <w:numFmt w:val="decimal"/>
+      <w:lvlText w:val="%4."/>
+      <w:lvlJc w:val="left"/>
+      <w:pPr>
+        <w:ind w:left="2520" w:hanging="360"/>
+      </w:pPr>
+    </w:lvl>
+    <w:lvl w:ilvl="4" w:tplc="FFFFFFFF" w:tentative="1">
+      <w:start w:val="1"/>
+      <w:numFmt w:val="lowerLetter"/>
+      <w:lvlText w:val="%5."/>
+      <w:lvlJc w:val="left"/>
+      <w:pPr>
+        <w:ind w:left="3240" w:hanging="360"/>
+      </w:pPr>
+    </w:lvl>
+    <w:lvl w:ilvl="5" w:tplc="FFFFFFFF" w:tentative="1">
+      <w:start w:val="1"/>
+      <w:numFmt w:val="lowerRoman"/>
+      <w:lvlText w:val="%6."/>
+      <w:lvlJc w:val="right"/>
+      <w:pPr>
+        <w:ind w:left="3960" w:hanging="180"/>
+      </w:pPr>
+    </w:lvl>
+    <w:lvl w:ilvl="6" w:tplc="FFFFFFFF" w:tentative="1">
+      <w:start w:val="1"/>
+      <w:numFmt w:val="decimal"/>
+      <w:lvlText w:val="%7."/>
+      <w:lvlJc w:val="left"/>
+      <w:pPr>
+        <w:ind w:left="4680" w:hanging="360"/>
+      </w:pPr>
+    </w:lvl>
+    <w:lvl w:ilvl="7" w:tplc="FFFFFFFF" w:tentative="1">
+      <w:start w:val="1"/>
+      <w:numFmt w:val="lowerLetter"/>
+      <w:lvlText w:val="%8."/>
+      <w:lvlJc w:val="left"/>
+      <w:pPr>
+        <w:ind w:left="5400" w:hanging="360"/>
+      </w:pPr>
+    </w:lvl>
+    <w:lvl w:ilvl="8" w:tplc="FFFFFFFF" w:tentative="1">
+      <w:start w:val="1"/>
+      <w:numFmt w:val="lowerRoman"/>
+      <w:lvlText w:val="%9."/>
+      <w:lvlJc w:val="right"/>
+      <w:pPr>
+        <w:ind w:left="6120" w:hanging="180"/>
+      </w:pPr>
+    </w:lvl>
+  </w:abstractNum>
+  <w:abstractNum w:abstractNumId="6" w15:restartNumberingAfterBreak="0">
+    <w:nsid w:val="461307EA"/>
+    <w:multiLevelType w:val="hybridMultilevel"/>
+    <w:tmpl w:val="F880D998"/>
+    <w:lvl w:ilvl="0" w:tplc="04100001">
+      <w:start w:val="1"/>
+      <w:numFmt w:val="bullet"/>
+      <w:lvlText w:val=""/>
+      <w:lvlJc w:val="left"/>
+      <w:pPr>
+        <w:ind w:left="1080" w:hanging="360"/>
+      </w:pPr>
+      <w:rPr>
+        <w:rFonts w:ascii="Symbol" w:hAnsi="Symbol" w:hint="default"/>
+      </w:rPr>
+    </w:lvl>
+    <w:lvl w:ilvl="1" w:tplc="04100003" w:tentative="1">
+      <w:start w:val="1"/>
+      <w:numFmt w:val="bullet"/>
+      <w:lvlText w:val="o"/>
+      <w:lvlJc w:val="left"/>
+      <w:pPr>
+        <w:ind w:left="1800" w:hanging="360"/>
+      </w:pPr>
+      <w:rPr>
+        <w:rFonts w:ascii="Courier New" w:hAnsi="Courier New" w:cs="Courier New" w:hint="default"/>
+      </w:rPr>
+    </w:lvl>
+    <w:lvl w:ilvl="2" w:tplc="04100005" w:tentative="1">
+      <w:start w:val="1"/>
+      <w:numFmt w:val="bullet"/>
+      <w:lvlText w:val=""/>
+      <w:lvlJc w:val="left"/>
+      <w:pPr>
+        <w:ind w:left="2520" w:hanging="360"/>
+      </w:pPr>
+      <w:rPr>
+        <w:rFonts w:ascii="Wingdings" w:hAnsi="Wingdings" w:hint="default"/>
+      </w:rPr>
+    </w:lvl>
+    <w:lvl w:ilvl="3" w:tplc="04100001" w:tentative="1">
+      <w:start w:val="1"/>
+      <w:numFmt w:val="bullet"/>
+      <w:lvlText w:val=""/>
+      <w:lvlJc w:val="left"/>
+      <w:pPr>
+        <w:ind w:left="3240" w:hanging="360"/>
+      </w:pPr>
+      <w:rPr>
+        <w:rFonts w:ascii="Symbol" w:hAnsi="Symbol" w:hint="default"/>
+      </w:rPr>
+    </w:lvl>
+    <w:lvl w:ilvl="4" w:tplc="04100003" w:tentative="1">
+      <w:start w:val="1"/>
+      <w:numFmt w:val="bullet"/>
+      <w:lvlText w:val="o"/>
+      <w:lvlJc w:val="left"/>
+      <w:pPr>
+        <w:ind w:left="3960" w:hanging="360"/>
+      </w:pPr>
+      <w:rPr>
+        <w:rFonts w:ascii="Courier New" w:hAnsi="Courier New" w:cs="Courier New" w:hint="default"/>
+      </w:rPr>
+    </w:lvl>
+    <w:lvl w:ilvl="5" w:tplc="04100005" w:tentative="1">
+      <w:start w:val="1"/>
+      <w:numFmt w:val="bullet"/>
+      <w:lvlText w:val=""/>
+      <w:lvlJc w:val="left"/>
+      <w:pPr>
+        <w:ind w:left="4680" w:hanging="360"/>
+      </w:pPr>
+      <w:rPr>
+        <w:rFonts w:ascii="Wingdings" w:hAnsi="Wingdings" w:hint="default"/>
+      </w:rPr>
+    </w:lvl>
+    <w:lvl w:ilvl="6" w:tplc="04100001" w:tentative="1">
+      <w:start w:val="1"/>
+      <w:numFmt w:val="bullet"/>
+      <w:lvlText w:val=""/>
+      <w:lvlJc w:val="left"/>
+      <w:pPr>
+        <w:ind w:left="5400" w:hanging="360"/>
+      </w:pPr>
+      <w:rPr>
+        <w:rFonts w:ascii="Symbol" w:hAnsi="Symbol" w:hint="default"/>
+      </w:rPr>
+    </w:lvl>
+    <w:lvl w:ilvl="7" w:tplc="04100003" w:tentative="1">
+      <w:start w:val="1"/>
+      <w:numFmt w:val="bullet"/>
+      <w:lvlText w:val="o"/>
+      <w:lvlJc w:val="left"/>
+      <w:pPr>
+        <w:ind w:left="6120" w:hanging="360"/>
+      </w:pPr>
+      <w:rPr>
+        <w:rFonts w:ascii="Courier New" w:hAnsi="Courier New" w:cs="Courier New" w:hint="default"/>
+      </w:rPr>
+    </w:lvl>
+    <w:lvl w:ilvl="8" w:tplc="04100005" w:tentative="1">
+      <w:start w:val="1"/>
+      <w:numFmt w:val="bullet"/>
+      <w:lvlText w:val=""/>
+      <w:lvlJc w:val="left"/>
+      <w:pPr>
+        <w:ind w:left="6840" w:hanging="360"/>
+      </w:pPr>
+      <w:rPr>
+        <w:rFonts w:ascii="Wingdings" w:hAnsi="Wingdings" w:hint="default"/>
+      </w:rPr>
+    </w:lvl>
+  </w:abstractNum>
+  <w:abstractNum w:abstractNumId="7" w15:restartNumberingAfterBreak="0">
+    <w:nsid w:val="61E963E6"/>
+    <w:multiLevelType w:val="hybridMultilevel"/>
+    <w:tmpl w:val="811A3FF0"/>
+    <w:lvl w:ilvl="0" w:tplc="0410000F">
+      <w:start w:val="1"/>
+      <w:numFmt w:val="decimal"/>
+      <w:lvlText w:val="%1."/>
+      <w:lvlJc w:val="left"/>
+      <w:pPr>
+        <w:ind w:left="360" w:hanging="360"/>
+      </w:pPr>
+    </w:lvl>
+    <w:lvl w:ilvl="1" w:tplc="04100019" w:tentative="1">
+      <w:start w:val="1"/>
+      <w:numFmt w:val="lowerLetter"/>
+      <w:lvlText w:val="%2."/>
+      <w:lvlJc w:val="left"/>
+      <w:pPr>
+        <w:ind w:left="1080" w:hanging="360"/>
+      </w:pPr>
+    </w:lvl>
+    <w:lvl w:ilvl="2" w:tplc="0410001B" w:tentative="1">
+      <w:start w:val="1"/>
+      <w:numFmt w:val="lowerRoman"/>
+      <w:lvlText w:val="%3."/>
+      <w:lvlJc w:val="right"/>
+      <w:pPr>
+        <w:ind w:left="1800" w:hanging="180"/>
+      </w:pPr>
+    </w:lvl>
+    <w:lvl w:ilvl="3" w:tplc="0410000F" w:tentative="1">
+      <w:start w:val="1"/>
+      <w:numFmt w:val="decimal"/>
+      <w:lvlText w:val="%4."/>
+      <w:lvlJc w:val="left"/>
+      <w:pPr>
+        <w:ind w:left="2520" w:hanging="360"/>
+      </w:pPr>
+    </w:lvl>
+    <w:lvl w:ilvl="4" w:tplc="04100019" w:tentative="1">
+      <w:start w:val="1"/>
+      <w:numFmt w:val="lowerLetter"/>
+      <w:lvlText w:val="%5."/>
+      <w:lvlJc w:val="left"/>
+      <w:pPr>
+        <w:ind w:left="3240" w:hanging="360"/>
+      </w:pPr>
+    </w:lvl>
+    <w:lvl w:ilvl="5" w:tplc="0410001B" w:tentative="1">
+      <w:start w:val="1"/>
+      <w:numFmt w:val="lowerRoman"/>
+      <w:lvlText w:val="%6."/>
+      <w:lvlJc w:val="right"/>
+      <w:pPr>
+        <w:ind w:left="3960" w:hanging="180"/>
+      </w:pPr>
+    </w:lvl>
+    <w:lvl w:ilvl="6" w:tplc="0410000F" w:tentative="1">
+      <w:start w:val="1"/>
+      <w:numFmt w:val="decimal"/>
+      <w:lvlText w:val="%7."/>
+      <w:lvlJc w:val="left"/>
+      <w:pPr>
+        <w:ind w:left="4680" w:hanging="360"/>
+      </w:pPr>
+    </w:lvl>
+    <w:lvl w:ilvl="7" w:tplc="04100019" w:tentative="1">
+      <w:start w:val="1"/>
+      <w:numFmt w:val="lowerLetter"/>
+      <w:lvlText w:val="%8."/>
+      <w:lvlJc w:val="left"/>
+      <w:pPr>
+        <w:ind w:left="5400" w:hanging="360"/>
+      </w:pPr>
+    </w:lvl>
+    <w:lvl w:ilvl="8" w:tplc="0410001B" w:tentative="1">
+      <w:start w:val="1"/>
+      <w:numFmt w:val="lowerRoman"/>
+      <w:lvlText w:val="%9."/>
+      <w:lvlJc w:val="right"/>
+      <w:pPr>
+        <w:ind w:left="6120" w:hanging="180"/>
+      </w:pPr>
+    </w:lvl>
+  </w:abstractNum>
+  <w:abstractNum w:abstractNumId="8" w15:restartNumberingAfterBreak="0">
+    <w:nsid w:val="6AF91E55"/>
+    <w:multiLevelType w:val="hybridMultilevel"/>
+    <w:tmpl w:val="A21CA666"/>
+    <w:lvl w:ilvl="0" w:tplc="FFFFFFFF">
+      <w:start w:val="1"/>
+      <w:numFmt w:val="decimal"/>
+      <w:lvlText w:val="%1."/>
+      <w:lvlJc w:val="left"/>
+      <w:pPr>
+        <w:ind w:left="720" w:hanging="360"/>
+      </w:pPr>
+    </w:lvl>
+    <w:lvl w:ilvl="1" w:tplc="FFFFFFFF">
+      <w:start w:val="1"/>
+      <w:numFmt w:val="lowerLetter"/>
+      <w:lvlText w:val="%2."/>
+      <w:lvlJc w:val="left"/>
+      <w:pPr>
+        <w:ind w:left="1440" w:hanging="360"/>
+      </w:pPr>
+    </w:lvl>
+    <w:lvl w:ilvl="2" w:tplc="FFFFFFFF">
+      <w:start w:val="1"/>
+      <w:numFmt w:val="lowerRoman"/>
+      <w:lvlText w:val="%3."/>
+      <w:lvlJc w:val="right"/>
+      <w:pPr>
+        <w:ind w:left="2160" w:hanging="180"/>
+      </w:pPr>
+    </w:lvl>
+    <w:lvl w:ilvl="3" w:tplc="FFFFFFFF">
+      <w:start w:val="1"/>
+      <w:numFmt w:val="decimal"/>
+      <w:lvlText w:val="%4."/>
+      <w:lvlJc w:val="left"/>
+      <w:pPr>
+        <w:ind w:left="2880" w:hanging="360"/>
+      </w:pPr>
+    </w:lvl>
+    <w:lvl w:ilvl="4" w:tplc="FFFFFFFF">
+      <w:start w:val="1"/>
+      <w:numFmt w:val="lowerLetter"/>
+      <w:lvlText w:val="%5."/>
+      <w:lvlJc w:val="left"/>
+      <w:pPr>
+        <w:ind w:left="3600" w:hanging="360"/>
+      </w:pPr>
+    </w:lvl>
+    <w:lvl w:ilvl="5" w:tplc="FFFFFFFF">
+      <w:start w:val="1"/>
+      <w:numFmt w:val="lowerRoman"/>
+      <w:lvlText w:val="%6."/>
+      <w:lvlJc w:val="right"/>
+      <w:pPr>
+        <w:ind w:left="4320" w:hanging="180"/>
+      </w:pPr>
+    </w:lvl>
+    <w:lvl w:ilvl="6" w:tplc="FFFFFFFF">
+      <w:start w:val="1"/>
+      <w:numFmt w:val="decimal"/>
+      <w:lvlText w:val="%7."/>
+      <w:lvlJc w:val="left"/>
+      <w:pPr>
+        <w:ind w:left="5040" w:hanging="360"/>
+      </w:pPr>
+    </w:lvl>
+    <w:lvl w:ilvl="7" w:tplc="FFFFFFFF">
+      <w:start w:val="1"/>
+      <w:numFmt w:val="lowerLetter"/>
+      <w:lvlText w:val="%8."/>
+      <w:lvlJc w:val="left"/>
+      <w:pPr>
+        <w:ind w:left="5760" w:hanging="360"/>
+      </w:pPr>
+    </w:lvl>
+    <w:lvl w:ilvl="8" w:tplc="FFFFFFFF">
+      <w:start w:val="1"/>
+      <w:numFmt w:val="lowerRoman"/>
+      <w:lvlText w:val="%9."/>
+      <w:lvlJc w:val="right"/>
+      <w:pPr>
+        <w:ind w:left="6480" w:hanging="180"/>
+      </w:pPr>
+    </w:lvl>
+  </w:abstractNum>
+  <w:abstractNum w:abstractNumId="9" w15:restartNumberingAfterBreak="0">
+    <w:nsid w:val="725624D9"/>
+    <w:multiLevelType w:val="hybridMultilevel"/>
+    <w:tmpl w:val="D3C84360"/>
+    <w:lvl w:ilvl="0" w:tplc="AD3445B6">
+      <w:start w:val="1"/>
+      <w:numFmt w:val="decimal"/>
+      <w:lvlText w:val="%1."/>
+      <w:lvlJc w:val="left"/>
+      <w:pPr>
+        <w:ind w:left="360" w:hanging="360"/>
+      </w:pPr>
+      <w:rPr>
+        <w:rFonts w:hint="default"/>
+      </w:rPr>
+    </w:lvl>
+    <w:lvl w:ilvl="1" w:tplc="04100019" w:tentative="1">
+      <w:start w:val="1"/>
+      <w:numFmt w:val="lowerLetter"/>
+      <w:lvlText w:val="%2."/>
+      <w:lvlJc w:val="left"/>
+      <w:pPr>
+        <w:ind w:left="1440" w:hanging="360"/>
+      </w:pPr>
+    </w:lvl>
+    <w:lvl w:ilvl="2" w:tplc="0410001B" w:tentative="1">
+      <w:start w:val="1"/>
+      <w:numFmt w:val="lowerRoman"/>
+      <w:lvlText w:val="%3."/>
+      <w:lvlJc w:val="right"/>
+      <w:pPr>
+        <w:ind w:left="2160" w:hanging="180"/>
+      </w:pPr>
+    </w:lvl>
+    <w:lvl w:ilvl="3" w:tplc="0410000F" w:tentative="1">
+      <w:start w:val="1"/>
+      <w:numFmt w:val="decimal"/>
+      <w:lvlText w:val="%4."/>
+      <w:lvlJc w:val="left"/>
+      <w:pPr>
+        <w:ind w:left="2880" w:hanging="360"/>
+      </w:pPr>
+    </w:lvl>
+    <w:lvl w:ilvl="4" w:tplc="04100019" w:tentative="1">
+      <w:start w:val="1"/>
+      <w:numFmt w:val="lowerLetter"/>
+      <w:lvlText w:val="%5."/>
+      <w:lvlJc w:val="left"/>
+      <w:pPr>
+        <w:ind w:left="3600" w:hanging="360"/>
+      </w:pPr>
+    </w:lvl>
+    <w:lvl w:ilvl="5" w:tplc="0410001B" w:tentative="1">
+      <w:start w:val="1"/>
+      <w:numFmt w:val="lowerRoman"/>
+      <w:lvlText w:val="%6."/>
+      <w:lvlJc w:val="right"/>
+      <w:pPr>
+        <w:ind w:left="4320" w:hanging="180"/>
+      </w:pPr>
+    </w:lvl>
+    <w:lvl w:ilvl="6" w:tplc="0410000F" w:tentative="1">
+      <w:start w:val="1"/>
+      <w:numFmt w:val="decimal"/>
+      <w:lvlText w:val="%7."/>
+      <w:lvlJc w:val="left"/>
+      <w:pPr>
+        <w:ind w:left="5040" w:hanging="360"/>
+      </w:pPr>
+    </w:lvl>
+    <w:lvl w:ilvl="7" w:tplc="04100019" w:tentative="1">
+      <w:start w:val="1"/>
+      <w:numFmt w:val="lowerLetter"/>
+      <w:lvlText w:val="%8."/>
+      <w:lvlJc w:val="left"/>
+      <w:pPr>
+        <w:ind w:left="5760" w:hanging="360"/>
+      </w:pPr>
+    </w:lvl>
+    <w:lvl w:ilvl="8" w:tplc="0410001B" w:tentative="1">
+      <w:start w:val="1"/>
+      <w:numFmt w:val="lowerRoman"/>
+      <w:lvlText w:val="%9."/>
+      <w:lvlJc w:val="right"/>
+      <w:pPr>
+        <w:ind w:left="6480" w:hanging="180"/>
+      </w:pPr>
+    </w:lvl>
+  </w:abstractNum>
+  <w:abstractNum w:abstractNumId="10" w15:restartNumberingAfterBreak="0">
+    <w:nsid w:val="73CC2D92"/>
+    <w:multiLevelType w:val="hybridMultilevel"/>
+    <w:tmpl w:val="A524F00A"/>
+    <w:lvl w:ilvl="0" w:tplc="49F0F868">
+      <w:start w:val="2"/>
+      <w:numFmt w:val="decimal"/>
+      <w:lvlText w:val="%1."/>
+      <w:lvlJc w:val="left"/>
+      <w:pPr>
+        <w:ind w:left="360" w:hanging="360"/>
+      </w:pPr>
+      <w:rPr>
+        <w:rFonts w:hint="default"/>
+      </w:rPr>
+    </w:lvl>
+    <w:lvl w:ilvl="1" w:tplc="04100001">
+      <w:start w:val="1"/>
+      <w:numFmt w:val="bullet"/>
+      <w:lvlText w:val=""/>
+      <w:lvlJc w:val="left"/>
+      <w:pPr>
+        <w:ind w:left="720" w:hanging="360"/>
+      </w:pPr>
+      <w:rPr>
+        <w:rFonts w:ascii="Symbol" w:hAnsi="Symbol" w:hint="default"/>
+      </w:rPr>
+    </w:lvl>
+    <w:lvl w:ilvl="2" w:tplc="0410001B">
+      <w:start w:val="1"/>
+      <w:numFmt w:val="lowerRoman"/>
+      <w:lvlText w:val="%3."/>
+      <w:lvlJc w:val="right"/>
+      <w:pPr>
+        <w:ind w:left="1800" w:hanging="180"/>
+      </w:pPr>
+    </w:lvl>
+    <w:lvl w:ilvl="3" w:tplc="0410000F" w:tentative="1">
+      <w:start w:val="1"/>
+      <w:numFmt w:val="decimal"/>
+      <w:lvlText w:val="%4."/>
+      <w:lvlJc w:val="left"/>
+      <w:pPr>
+        <w:ind w:left="2520" w:hanging="360"/>
+      </w:pPr>
+    </w:lvl>
+    <w:lvl w:ilvl="4" w:tplc="04100019" w:tentative="1">
+      <w:start w:val="1"/>
+      <w:numFmt w:val="lowerLetter"/>
+      <w:lvlText w:val="%5."/>
+      <w:lvlJc w:val="left"/>
+      <w:pPr>
+        <w:ind w:left="3240" w:hanging="360"/>
+      </w:pPr>
+    </w:lvl>
+    <w:lvl w:ilvl="5" w:tplc="0410001B" w:tentative="1">
+      <w:start w:val="1"/>
+      <w:numFmt w:val="lowerRoman"/>
+      <w:lvlText w:val="%6."/>
+      <w:lvlJc w:val="right"/>
+      <w:pPr>
+        <w:ind w:left="3960" w:hanging="180"/>
+      </w:pPr>
+    </w:lvl>
+    <w:lvl w:ilvl="6" w:tplc="0410000F" w:tentative="1">
+      <w:start w:val="1"/>
+      <w:numFmt w:val="decimal"/>
+      <w:lvlText w:val="%7."/>
+      <w:lvlJc w:val="left"/>
+      <w:pPr>
+        <w:ind w:left="4680" w:hanging="360"/>
+      </w:pPr>
+    </w:lvl>
+    <w:lvl w:ilvl="7" w:tplc="04100019" w:tentative="1">
+      <w:start w:val="1"/>
+      <w:numFmt w:val="lowerLetter"/>
+      <w:lvlText w:val="%8."/>
+      <w:lvlJc w:val="left"/>
+      <w:pPr>
+        <w:ind w:left="5400" w:hanging="360"/>
+      </w:pPr>
+    </w:lvl>
+    <w:lvl w:ilvl="8" w:tplc="0410001B" w:tentative="1">
+      <w:start w:val="1"/>
+      <w:numFmt w:val="lowerRoman"/>
+      <w:lvlText w:val="%9."/>
+      <w:lvlJc w:val="right"/>
+      <w:pPr>
+        <w:ind w:left="6120" w:hanging="180"/>
+      </w:pPr>
+    </w:lvl>
+  </w:abstractNum>
   <w:num w:numId="1" w16cid:durableId="799346598">
+    <w:abstractNumId w:val="4"/>
+  </w:num>
+  <w:num w:numId="2" w16cid:durableId="313535914">
+    <w:abstractNumId w:val="1"/>
+  </w:num>
+  <w:num w:numId="3" w16cid:durableId="729116154">
     <w:abstractNumId w:val="2"/>
   </w:num>
-  <w:num w:numId="2" w16cid:durableId="313535914">
+  <w:num w:numId="4" w16cid:durableId="1271624958">
     <w:abstractNumId w:val="0"/>
   </w:num>
-  <w:num w:numId="3" w16cid:durableId="729116154">
-    <w:abstractNumId w:val="1"/>
+  <w:num w:numId="5" w16cid:durableId="1667199759">
+    <w:abstractNumId w:val="7"/>
+  </w:num>
+  <w:num w:numId="6" w16cid:durableId="1602183222">
+    <w:abstractNumId w:val="8"/>
+  </w:num>
+  <w:num w:numId="7" w16cid:durableId="782578734">
+    <w:abstractNumId w:val="10"/>
+  </w:num>
+  <w:num w:numId="8" w16cid:durableId="139998848">
+    <w:abstractNumId w:val="3"/>
+  </w:num>
+  <w:num w:numId="9" w16cid:durableId="1907715676">
+    <w:abstractNumId w:val="5"/>
+  </w:num>
+  <w:num w:numId="10" w16cid:durableId="1621451211">
+    <w:abstractNumId w:val="9"/>
+  </w:num>
+  <w:num w:numId="11" w16cid:durableId="207571824">
+    <w:abstractNumId w:val="6"/>
   </w:num>
 </w:numbering>
 </file>
@@ -2216,4 +4575,16 @@
     </a:ext>
   </a:extLst>
 </a:theme>
+</file>
+
+<file path=customXml/item1.xml><?xml version="1.0" encoding="utf-8"?>
+<b:Sources xmlns:b="http://schemas.openxmlformats.org/officeDocument/2006/bibliography" xmlns="http://schemas.openxmlformats.org/officeDocument/2006/bibliography" SelectedStyle="\APASixthEditionOfficeOnline.xsl" StyleName="APA" Version="6"/>
+</file>
+
+<file path=customXml/itemProps1.xml><?xml version="1.0" encoding="utf-8"?>
+<ds:datastoreItem xmlns:ds="http://schemas.openxmlformats.org/officeDocument/2006/customXml" ds:itemID="{EF9BF1AE-5F16-4155-AEDA-58B9DC526078}">
+  <ds:schemaRefs>
+    <ds:schemaRef ds:uri="http://schemas.openxmlformats.org/officeDocument/2006/bibliography"/>
+  </ds:schemaRefs>
+</ds:datastoreItem>
 </file>
</xml_diff>

<commit_message>
modified path of the input file and updated documentaion
</commit_message>
<xml_diff>
--- a/4_Documentation/Technical Documentation.docx
+++ b/4_Documentation/Technical Documentation.docx
@@ -643,75 +643,32 @@
         </w:numPr>
       </w:pPr>
       <w:r>
-        <w:t xml:space="preserve">To be honest, this is not a good choice, but we need to modify the connection string for the flat CSV data source. Open the solution as explained in the previous step, then go to </w:t>
-      </w:r>
-      <w:r>
-        <w:rPr>
-          <w:i/>
-          <w:iCs/>
-        </w:rPr>
-        <w:t>Connection Manager</w:t>
-      </w:r>
-      <w:r>
-        <w:rPr>
-          <w:i/>
-          <w:iCs/>
-        </w:rPr>
-        <w:t xml:space="preserve">, </w:t>
-      </w:r>
-      <w:r>
-        <w:t>double click on Rates Sample CSV and change the path for the file.</w:t>
-      </w:r>
-      <w:r>
-        <w:br/>
-      </w:r>
-      <w:r>
-        <w:rPr>
-          <w:noProof/>
-        </w:rPr>
-        <w:lastRenderedPageBreak/>
-        <w:drawing>
-          <wp:inline distT="0" distB="0" distL="0" distR="0" wp14:anchorId="1DF72090" wp14:editId="025A254B">
-            <wp:extent cx="5731510" cy="3280410"/>
-            <wp:effectExtent l="0" t="0" r="2540" b="0"/>
-            <wp:docPr id="1821578520" name="Immagine 1" descr="Immagine che contiene testo, schermata, software, Icona del computer&#10;&#10;Descrizione generata automaticamente"/>
-            <wp:cNvGraphicFramePr>
-              <a:graphicFrameLocks xmlns:a="http://schemas.openxmlformats.org/drawingml/2006/main" noChangeAspect="1"/>
-            </wp:cNvGraphicFramePr>
-            <a:graphic xmlns:a="http://schemas.openxmlformats.org/drawingml/2006/main">
-              <a:graphicData uri="http://schemas.openxmlformats.org/drawingml/2006/picture">
-                <pic:pic xmlns:pic="http://schemas.openxmlformats.org/drawingml/2006/picture">
-                  <pic:nvPicPr>
-                    <pic:cNvPr id="1821578520" name="Immagine 1" descr="Immagine che contiene testo, schermata, software, Icona del computer&#10;&#10;Descrizione generata automaticamente"/>
-                    <pic:cNvPicPr/>
-                  </pic:nvPicPr>
-                  <pic:blipFill>
-                    <a:blip r:embed="rId11"/>
-                    <a:stretch>
-                      <a:fillRect/>
-                    </a:stretch>
-                  </pic:blipFill>
-                  <pic:spPr>
-                    <a:xfrm>
-                      <a:off x="0" y="0"/>
-                      <a:ext cx="5731510" cy="3280410"/>
-                    </a:xfrm>
-                    <a:prstGeom prst="rect">
-                      <a:avLst/>
-                    </a:prstGeom>
-                  </pic:spPr>
-                </pic:pic>
-              </a:graphicData>
-            </a:graphic>
-          </wp:inline>
-        </w:drawing>
-      </w:r>
-      <w:r>
-        <w:br/>
-      </w:r>
-      <w:r>
-        <w:br/>
-        <w:t>It seems that it’s not possible to configure flat files in CSV by using relative paths. So, we need to insert the absolute path of the file</w:t>
+        <w:t xml:space="preserve">Place the input file </w:t>
+      </w:r>
+      <w:bookmarkStart w:id="0" w:name="_Hlk163804330"/>
+      <w:r>
+        <w:t>rates_sample.csv</w:t>
+      </w:r>
+      <w:bookmarkEnd w:id="0"/>
+      <w:r>
+        <w:t xml:space="preserve"> under the following path: </w:t>
+      </w:r>
+      <w:r>
+        <w:rPr>
+          <w:i/>
+          <w:iCs/>
+        </w:rPr>
+        <w:t>C:\</w:t>
+      </w:r>
+      <w:r>
+        <w:t xml:space="preserve"> </w:t>
+      </w:r>
+      <w:r>
+        <w:rPr>
+          <w:i/>
+          <w:iCs/>
+        </w:rPr>
+        <w:t>rates_sample.csv</w:t>
       </w:r>
       <w:r>
         <w:t>.</w:t>
@@ -789,21 +746,7 @@
           <w:i/>
           <w:iCs/>
         </w:rPr>
-        <w:t>2</w:t>
-      </w:r>
-      <w:r>
-        <w:rPr>
-          <w:i/>
-          <w:iCs/>
-        </w:rPr>
-        <w:t>_ForeignExchangeRate_</w:t>
-      </w:r>
-      <w:r>
-        <w:rPr>
-          <w:i/>
-          <w:iCs/>
-        </w:rPr>
-        <w:t>Cleaning</w:t>
+        <w:t>2_ForeignExchangeRate_Cleaning</w:t>
       </w:r>
     </w:p>
     <w:p>
@@ -819,21 +762,7 @@
           <w:i/>
           <w:iCs/>
         </w:rPr>
-        <w:t>3</w:t>
-      </w:r>
-      <w:r>
-        <w:rPr>
-          <w:i/>
-          <w:iCs/>
-        </w:rPr>
-        <w:t>_ForeignExchangeRate_</w:t>
-      </w:r>
-      <w:r>
-        <w:rPr>
-          <w:i/>
-          <w:iCs/>
-        </w:rPr>
-        <w:t>SA</w:t>
+        <w:t>3_ForeignExchangeRate_SA</w:t>
       </w:r>
     </w:p>
     <w:p>
@@ -849,21 +778,7 @@
           <w:i/>
           <w:iCs/>
         </w:rPr>
-        <w:t>4</w:t>
-      </w:r>
-      <w:r>
-        <w:rPr>
-          <w:i/>
-          <w:iCs/>
-        </w:rPr>
-        <w:t>_ForeignExchangeRate_</w:t>
-      </w:r>
-      <w:r>
-        <w:rPr>
-          <w:i/>
-          <w:iCs/>
-        </w:rPr>
-        <w:t>DM</w:t>
+        <w:t>4_ForeignExchangeRate_DM</w:t>
       </w:r>
       <w:r>
         <w:t xml:space="preserve"> </w:t>
@@ -874,6 +789,9 @@
         <w:ind w:left="360"/>
       </w:pPr>
       <w:r>
+        <w:rPr>
+          <w:noProof/>
+        </w:rPr>
         <w:drawing>
           <wp:inline distT="0" distB="0" distL="0" distR="0" wp14:anchorId="57E18DA0" wp14:editId="2246FD2D">
             <wp:extent cx="4584519" cy="4657725"/>
@@ -890,7 +808,7 @@
                     <pic:cNvPicPr/>
                   </pic:nvPicPr>
                   <pic:blipFill>
-                    <a:blip r:embed="rId12"/>
+                    <a:blip r:embed="rId11"/>
                     <a:stretch>
                       <a:fillRect/>
                     </a:stretch>
@@ -944,6 +862,9 @@
         <w:ind w:left="360"/>
       </w:pPr>
       <w:r>
+        <w:rPr>
+          <w:noProof/>
+        </w:rPr>
         <w:drawing>
           <wp:inline distT="0" distB="0" distL="0" distR="0" wp14:anchorId="7366ED33" wp14:editId="7A2503E4">
             <wp:extent cx="3515067" cy="1304925"/>
@@ -960,7 +881,7 @@
                     <pic:cNvPicPr/>
                   </pic:nvPicPr>
                   <pic:blipFill>
-                    <a:blip r:embed="rId13"/>
+                    <a:blip r:embed="rId12"/>
                     <a:stretch>
                       <a:fillRect/>
                     </a:stretch>
@@ -1040,6 +961,9 @@
         <w:ind w:left="360"/>
       </w:pPr>
       <w:r>
+        <w:rPr>
+          <w:noProof/>
+        </w:rPr>
         <w:drawing>
           <wp:inline distT="0" distB="0" distL="0" distR="0" wp14:anchorId="5EB04ADA" wp14:editId="2C3484EF">
             <wp:extent cx="3753374" cy="3591426"/>
@@ -1056,7 +980,7 @@
                     <pic:cNvPicPr/>
                   </pic:nvPicPr>
                   <pic:blipFill>
-                    <a:blip r:embed="rId14"/>
+                    <a:blip r:embed="rId13"/>
                     <a:stretch>
                       <a:fillRect/>
                     </a:stretch>
@@ -1123,6 +1047,9 @@
         <w:ind w:left="708"/>
       </w:pPr>
       <w:r>
+        <w:rPr>
+          <w:noProof/>
+        </w:rPr>
         <w:lastRenderedPageBreak/>
         <w:drawing>
           <wp:inline distT="0" distB="0" distL="0" distR="0" wp14:anchorId="2564E311" wp14:editId="3F34B953">
@@ -1140,7 +1067,7 @@
                     <pic:cNvPicPr/>
                   </pic:nvPicPr>
                   <pic:blipFill>
-                    <a:blip r:embed="rId12"/>
+                    <a:blip r:embed="rId11"/>
                     <a:stretch>
                       <a:fillRect/>
                     </a:stretch>
@@ -1191,6 +1118,9 @@
         <w:pStyle w:val="Paragrafoelenco"/>
       </w:pPr>
       <w:r>
+        <w:rPr>
+          <w:noProof/>
+        </w:rPr>
         <w:drawing>
           <wp:inline distT="0" distB="0" distL="0" distR="0" wp14:anchorId="5F251F2F" wp14:editId="3AAB4847">
             <wp:extent cx="4591050" cy="3698883"/>
@@ -1207,7 +1137,7 @@
                     <pic:cNvPicPr/>
                   </pic:nvPicPr>
                   <pic:blipFill>
-                    <a:blip r:embed="rId15"/>
+                    <a:blip r:embed="rId14"/>
                     <a:stretch>
                       <a:fillRect/>
                     </a:stretch>
@@ -1274,6 +1204,9 @@
         <w:pStyle w:val="Paragrafoelenco"/>
       </w:pPr>
       <w:r>
+        <w:rPr>
+          <w:noProof/>
+        </w:rPr>
         <w:lastRenderedPageBreak/>
         <w:drawing>
           <wp:inline distT="0" distB="0" distL="0" distR="0" wp14:anchorId="4983406F" wp14:editId="4B4BB5DE">
@@ -1291,7 +1224,7 @@
                     <pic:cNvPicPr/>
                   </pic:nvPicPr>
                   <pic:blipFill>
-                    <a:blip r:embed="rId16"/>
+                    <a:blip r:embed="rId15"/>
                     <a:stretch>
                       <a:fillRect/>
                     </a:stretch>
@@ -1350,6 +1283,9 @@
         <w:br/>
       </w:r>
       <w:r>
+        <w:rPr>
+          <w:noProof/>
+        </w:rPr>
         <w:drawing>
           <wp:inline distT="0" distB="0" distL="0" distR="0" wp14:anchorId="1B421628" wp14:editId="5158BCE5">
             <wp:extent cx="4105848" cy="3429479"/>
@@ -1366,7 +1302,7 @@
                     <pic:cNvPicPr/>
                   </pic:nvPicPr>
                   <pic:blipFill>
-                    <a:blip r:embed="rId17"/>
+                    <a:blip r:embed="rId16"/>
                     <a:stretch>
                       <a:fillRect/>
                     </a:stretch>
@@ -1503,6 +1439,9 @@
         <w:ind w:left="360"/>
       </w:pPr>
       <w:r>
+        <w:rPr>
+          <w:noProof/>
+        </w:rPr>
         <w:drawing>
           <wp:inline distT="0" distB="0" distL="0" distR="0" wp14:anchorId="3EF70F2D" wp14:editId="72BAD755">
             <wp:extent cx="3267075" cy="3797554"/>
@@ -1519,7 +1458,7 @@
                     <pic:cNvPicPr/>
                   </pic:nvPicPr>
                   <pic:blipFill>
-                    <a:blip r:embed="rId18"/>
+                    <a:blip r:embed="rId17"/>
                     <a:stretch>
                       <a:fillRect/>
                     </a:stretch>
@@ -1575,6 +1514,9 @@
         <w:ind w:left="360"/>
       </w:pPr>
       <w:r>
+        <w:rPr>
+          <w:noProof/>
+        </w:rPr>
         <w:lastRenderedPageBreak/>
         <w:drawing>
           <wp:inline distT="0" distB="0" distL="0" distR="0" wp14:anchorId="108278CB" wp14:editId="59208AEB">
@@ -1592,7 +1534,7 @@
                     <pic:cNvPicPr/>
                   </pic:nvPicPr>
                   <pic:blipFill>
-                    <a:blip r:embed="rId19"/>
+                    <a:blip r:embed="rId18"/>
                     <a:stretch>
                       <a:fillRect/>
                     </a:stretch>
@@ -1649,6 +1591,9 @@
         <w:ind w:left="360"/>
       </w:pPr>
       <w:r>
+        <w:rPr>
+          <w:noProof/>
+        </w:rPr>
         <w:drawing>
           <wp:inline distT="0" distB="0" distL="0" distR="0" wp14:anchorId="359859AE" wp14:editId="53566F38">
             <wp:extent cx="5486400" cy="3276279"/>
@@ -1665,7 +1610,7 @@
                     <pic:cNvPicPr/>
                   </pic:nvPicPr>
                   <pic:blipFill>
-                    <a:blip r:embed="rId20"/>
+                    <a:blip r:embed="rId19"/>
                     <a:stretch>
                       <a:fillRect/>
                     </a:stretch>
@@ -1771,6 +1716,9 @@
         <w:ind w:left="1080"/>
       </w:pPr>
       <w:r>
+        <w:rPr>
+          <w:noProof/>
+        </w:rPr>
         <w:drawing>
           <wp:inline distT="0" distB="0" distL="0" distR="0" wp14:anchorId="64FA93E3" wp14:editId="4C83A3D7">
             <wp:extent cx="4505325" cy="4139947"/>
@@ -1787,7 +1735,7 @@
                     <pic:cNvPicPr/>
                   </pic:nvPicPr>
                   <pic:blipFill>
-                    <a:blip r:embed="rId21"/>
+                    <a:blip r:embed="rId20"/>
                     <a:stretch>
                       <a:fillRect/>
                     </a:stretch>
@@ -1864,6 +1812,9 @@
         <w:br/>
       </w:r>
       <w:r>
+        <w:rPr>
+          <w:noProof/>
+        </w:rPr>
         <w:drawing>
           <wp:inline distT="0" distB="0" distL="0" distR="0" wp14:anchorId="1DD0F392" wp14:editId="741CDA8A">
             <wp:extent cx="5334744" cy="4191585"/>
@@ -1880,7 +1831,7 @@
                     <pic:cNvPicPr/>
                   </pic:nvPicPr>
                   <pic:blipFill>
-                    <a:blip r:embed="rId22"/>
+                    <a:blip r:embed="rId21"/>
                     <a:stretch>
                       <a:fillRect/>
                     </a:stretch>
@@ -1936,6 +1887,9 @@
         <w:br/>
       </w:r>
       <w:r>
+        <w:rPr>
+          <w:noProof/>
+        </w:rPr>
         <w:drawing>
           <wp:inline distT="0" distB="0" distL="0" distR="0" wp14:anchorId="7D2E477D" wp14:editId="1F435CD3">
             <wp:extent cx="5076825" cy="4567793"/>
@@ -1952,7 +1906,7 @@
                     <pic:cNvPicPr/>
                   </pic:nvPicPr>
                   <pic:blipFill>
-                    <a:blip r:embed="rId23"/>
+                    <a:blip r:embed="rId22"/>
                     <a:stretch>
                       <a:fillRect/>
                     </a:stretch>
@@ -2059,6 +2013,9 @@
         <w:ind w:left="360"/>
       </w:pPr>
       <w:r>
+        <w:rPr>
+          <w:noProof/>
+        </w:rPr>
         <w:lastRenderedPageBreak/>
         <w:drawing>
           <wp:inline distT="0" distB="0" distL="0" distR="0" wp14:anchorId="7E1250D9" wp14:editId="301204C2">
@@ -2076,7 +2033,7 @@
                     <pic:cNvPicPr/>
                   </pic:nvPicPr>
                   <pic:blipFill>
-                    <a:blip r:embed="rId24"/>
+                    <a:blip r:embed="rId23"/>
                     <a:stretch>
                       <a:fillRect/>
                     </a:stretch>
@@ -2137,6 +2094,9 @@
         <w:ind w:left="360"/>
       </w:pPr>
       <w:r>
+        <w:rPr>
+          <w:noProof/>
+        </w:rPr>
         <w:drawing>
           <wp:inline distT="0" distB="0" distL="0" distR="0" wp14:anchorId="3660E6B9" wp14:editId="5FEA6E2C">
             <wp:extent cx="5372100" cy="4739423"/>
@@ -2153,7 +2113,7 @@
                     <pic:cNvPicPr/>
                   </pic:nvPicPr>
                   <pic:blipFill>
-                    <a:blip r:embed="rId25"/>
+                    <a:blip r:embed="rId24"/>
                     <a:stretch>
                       <a:fillRect/>
                     </a:stretch>
@@ -2193,29 +2153,10 @@
           <w:i/>
           <w:iCs/>
         </w:rPr>
-        <w:t>every_1_</w:t>
-      </w:r>
-      <w:r>
-        <w:rPr>
-          <w:i/>
-          <w:iCs/>
-        </w:rPr>
-        <w:t>minute</w:t>
-      </w:r>
-      <w:r>
-        <w:t xml:space="preserve">, periodic, </w:t>
-      </w:r>
-      <w:r>
-        <w:t>disabled</w:t>
-      </w:r>
-      <w:r>
-        <w:t xml:space="preserve">, daily recurring every 1 day, every </w:t>
-      </w:r>
-      <w:r>
-        <w:t xml:space="preserve">minute </w:t>
-      </w:r>
-      <w:r>
-        <w:t>from 00:00:00 to 23:59:59</w:t>
+        <w:t>every_1_minute</w:t>
+      </w:r>
+      <w:r>
+        <w:t>, periodic, disabled, daily recurring every 1 day, every minute from 00:00:00 to 23:59:59</w:t>
       </w:r>
     </w:p>
     <w:p>
@@ -2230,6 +2171,9 @@
         <w:ind w:left="360"/>
       </w:pPr>
       <w:r>
+        <w:rPr>
+          <w:noProof/>
+        </w:rPr>
         <w:drawing>
           <wp:inline distT="0" distB="0" distL="0" distR="0" wp14:anchorId="27940CAC" wp14:editId="75FACDA3">
             <wp:extent cx="5362575" cy="4799938"/>
@@ -2246,7 +2190,7 @@
                     <pic:cNvPicPr/>
                   </pic:nvPicPr>
                   <pic:blipFill>
-                    <a:blip r:embed="rId26"/>
+                    <a:blip r:embed="rId25"/>
                     <a:stretch>
                       <a:fillRect/>
                     </a:stretch>

</xml_diff>